<commit_message>
Exportacion de datos correcta
</commit_message>
<xml_diff>
--- a/AnalisisDesafio.docx
+++ b/AnalisisDesafio.docx
@@ -30,21 +30,7 @@
         <w:rPr>
           <w:lang w:val="es-SV"/>
         </w:rPr>
-        <w:t>Convertir los .</w:t>
-      </w:r>
-      <w:proofErr w:type="spellStart"/>
-      <w:r>
-        <w:rPr>
-          <w:lang w:val="es-SV"/>
-        </w:rPr>
-        <w:t>csv</w:t>
-      </w:r>
-      <w:proofErr w:type="spellEnd"/>
-      <w:r>
-        <w:rPr>
-          <w:lang w:val="es-SV"/>
-        </w:rPr>
-        <w:t xml:space="preserve"> a .xls</w:t>
+        <w:t>Convertir los .csv a .xls</w:t>
       </w:r>
     </w:p>
     <w:p>
@@ -880,6 +866,340 @@
                     <a:xfrm>
                       <a:off x="0" y="0"/>
                       <a:ext cx="5943600" cy="4837430"/>
+                    </a:xfrm>
+                    <a:prstGeom prst="rect">
+                      <a:avLst/>
+                    </a:prstGeom>
+                  </pic:spPr>
+                </pic:pic>
+              </a:graphicData>
+            </a:graphic>
+          </wp:inline>
+        </w:drawing>
+      </w:r>
+    </w:p>
+    <w:p>
+      <w:pPr>
+        <w:rPr>
+          <w:lang w:val="es-SV"/>
+        </w:rPr>
+      </w:pPr>
+      <w:r>
+        <w:rPr>
+          <w:lang w:val="es-SV"/>
+        </w:rPr>
+        <w:t>Se utiliza condicional por cantidad de servicios utilizados y se ordena según facturado</w:t>
+      </w:r>
+    </w:p>
+    <w:p>
+      <w:r>
+        <w:rPr>
+          <w:noProof/>
+        </w:rPr>
+        <w:lastRenderedPageBreak/>
+        <w:drawing>
+          <wp:inline distT="0" distB="0" distL="0" distR="0" wp14:anchorId="68143E52" wp14:editId="73640D96">
+            <wp:extent cx="5943600" cy="5645150"/>
+            <wp:effectExtent l="0" t="0" r="0" b="0"/>
+            <wp:docPr id="19" name="Imagen 19" descr="Interfaz de usuario gráfica, Aplicación&#10;&#10;Descripción generada automáticamente"/>
+            <wp:cNvGraphicFramePr>
+              <a:graphicFrameLocks xmlns:a="http://schemas.openxmlformats.org/drawingml/2006/main" noChangeAspect="1"/>
+            </wp:cNvGraphicFramePr>
+            <a:graphic xmlns:a="http://schemas.openxmlformats.org/drawingml/2006/main">
+              <a:graphicData uri="http://schemas.openxmlformats.org/drawingml/2006/picture">
+                <pic:pic xmlns:pic="http://schemas.openxmlformats.org/drawingml/2006/picture">
+                  <pic:nvPicPr>
+                    <pic:cNvPr id="19" name="Imagen 19" descr="Interfaz de usuario gráfica, Aplicación&#10;&#10;Descripción generada automáticamente"/>
+                    <pic:cNvPicPr/>
+                  </pic:nvPicPr>
+                  <pic:blipFill>
+                    <a:blip r:embed="rId21"/>
+                    <a:stretch>
+                      <a:fillRect/>
+                    </a:stretch>
+                  </pic:blipFill>
+                  <pic:spPr>
+                    <a:xfrm>
+                      <a:off x="0" y="0"/>
+                      <a:ext cx="5943600" cy="5645150"/>
+                    </a:xfrm>
+                    <a:prstGeom prst="rect">
+                      <a:avLst/>
+                    </a:prstGeom>
+                  </pic:spPr>
+                </pic:pic>
+              </a:graphicData>
+            </a:graphic>
+          </wp:inline>
+        </w:drawing>
+      </w:r>
+    </w:p>
+    <w:p>
+      <w:pPr>
+        <w:rPr>
+          <w:lang w:val="es-SV"/>
+        </w:rPr>
+      </w:pPr>
+      <w:r>
+        <w:rPr>
+          <w:noProof/>
+        </w:rPr>
+        <w:lastRenderedPageBreak/>
+        <w:drawing>
+          <wp:inline distT="0" distB="0" distL="0" distR="0" wp14:anchorId="715C486D" wp14:editId="307E1225">
+            <wp:extent cx="5943600" cy="5782310"/>
+            <wp:effectExtent l="0" t="0" r="0" b="8890"/>
+            <wp:docPr id="18" name="Imagen 18" descr="Interfaz de usuario gráfica, Aplicación, Word&#10;&#10;Descripción generada automáticamente"/>
+            <wp:cNvGraphicFramePr>
+              <a:graphicFrameLocks xmlns:a="http://schemas.openxmlformats.org/drawingml/2006/main" noChangeAspect="1"/>
+            </wp:cNvGraphicFramePr>
+            <a:graphic xmlns:a="http://schemas.openxmlformats.org/drawingml/2006/main">
+              <a:graphicData uri="http://schemas.openxmlformats.org/drawingml/2006/picture">
+                <pic:pic xmlns:pic="http://schemas.openxmlformats.org/drawingml/2006/picture">
+                  <pic:nvPicPr>
+                    <pic:cNvPr id="18" name="Imagen 18" descr="Interfaz de usuario gráfica, Aplicación, Word&#10;&#10;Descripción generada automáticamente"/>
+                    <pic:cNvPicPr/>
+                  </pic:nvPicPr>
+                  <pic:blipFill>
+                    <a:blip r:embed="rId22"/>
+                    <a:stretch>
+                      <a:fillRect/>
+                    </a:stretch>
+                  </pic:blipFill>
+                  <pic:spPr>
+                    <a:xfrm>
+                      <a:off x="0" y="0"/>
+                      <a:ext cx="5943600" cy="5782310"/>
+                    </a:xfrm>
+                    <a:prstGeom prst="rect">
+                      <a:avLst/>
+                    </a:prstGeom>
+                  </pic:spPr>
+                </pic:pic>
+              </a:graphicData>
+            </a:graphic>
+          </wp:inline>
+        </w:drawing>
+      </w:r>
+    </w:p>
+    <w:p>
+      <w:pPr>
+        <w:rPr>
+          <w:lang w:val="es-SV"/>
+        </w:rPr>
+      </w:pPr>
+      <w:r>
+        <w:rPr>
+          <w:lang w:val="es-SV"/>
+        </w:rPr>
+        <w:t>Se mapean salidas</w:t>
+      </w:r>
+    </w:p>
+    <w:p>
+      <w:pPr>
+        <w:rPr>
+          <w:lang w:val="es-SV"/>
+        </w:rPr>
+      </w:pPr>
+      <w:r>
+        <w:rPr>
+          <w:noProof/>
+        </w:rPr>
+        <w:lastRenderedPageBreak/>
+        <w:drawing>
+          <wp:inline distT="0" distB="0" distL="0" distR="0" wp14:anchorId="2BEC04E4" wp14:editId="115483FA">
+            <wp:extent cx="5943600" cy="5848985"/>
+            <wp:effectExtent l="0" t="0" r="0" b="0"/>
+            <wp:docPr id="20" name="Imagen 20" descr="Interfaz de usuario gráfica, Tabla&#10;&#10;Descripción generada automáticamente"/>
+            <wp:cNvGraphicFramePr>
+              <a:graphicFrameLocks xmlns:a="http://schemas.openxmlformats.org/drawingml/2006/main" noChangeAspect="1"/>
+            </wp:cNvGraphicFramePr>
+            <a:graphic xmlns:a="http://schemas.openxmlformats.org/drawingml/2006/main">
+              <a:graphicData uri="http://schemas.openxmlformats.org/drawingml/2006/picture">
+                <pic:pic xmlns:pic="http://schemas.openxmlformats.org/drawingml/2006/picture">
+                  <pic:nvPicPr>
+                    <pic:cNvPr id="20" name="Imagen 20" descr="Interfaz de usuario gráfica, Tabla&#10;&#10;Descripción generada automáticamente"/>
+                    <pic:cNvPicPr/>
+                  </pic:nvPicPr>
+                  <pic:blipFill>
+                    <a:blip r:embed="rId23"/>
+                    <a:stretch>
+                      <a:fillRect/>
+                    </a:stretch>
+                  </pic:blipFill>
+                  <pic:spPr>
+                    <a:xfrm>
+                      <a:off x="0" y="0"/>
+                      <a:ext cx="5943600" cy="5848985"/>
+                    </a:xfrm>
+                    <a:prstGeom prst="rect">
+                      <a:avLst/>
+                    </a:prstGeom>
+                  </pic:spPr>
+                </pic:pic>
+              </a:graphicData>
+            </a:graphic>
+          </wp:inline>
+        </w:drawing>
+      </w:r>
+    </w:p>
+    <w:p>
+      <w:pPr>
+        <w:rPr>
+          <w:lang w:val="es-SV"/>
+        </w:rPr>
+      </w:pPr>
+      <w:r>
+        <w:rPr>
+          <w:lang w:val="es-SV"/>
+        </w:rPr>
+        <w:t xml:space="preserve">Data Flow final, ordenando datos según cantidad de servicios </w:t>
+      </w:r>
+    </w:p>
+    <w:p>
+      <w:pPr>
+        <w:rPr>
+          <w:lang w:val="es-SV"/>
+        </w:rPr>
+      </w:pPr>
+      <w:r>
+        <w:rPr>
+          <w:noProof/>
+        </w:rPr>
+        <w:lastRenderedPageBreak/>
+        <w:drawing>
+          <wp:inline distT="0" distB="0" distL="0" distR="0" wp14:anchorId="7221B4F5" wp14:editId="666CE381">
+            <wp:extent cx="5943600" cy="4211955"/>
+            <wp:effectExtent l="0" t="0" r="0" b="0"/>
+            <wp:docPr id="21" name="Imagen 21" descr="Interfaz de usuario gráfica, Diagrama&#10;&#10;Descripción generada automáticamente"/>
+            <wp:cNvGraphicFramePr>
+              <a:graphicFrameLocks xmlns:a="http://schemas.openxmlformats.org/drawingml/2006/main" noChangeAspect="1"/>
+            </wp:cNvGraphicFramePr>
+            <a:graphic xmlns:a="http://schemas.openxmlformats.org/drawingml/2006/main">
+              <a:graphicData uri="http://schemas.openxmlformats.org/drawingml/2006/picture">
+                <pic:pic xmlns:pic="http://schemas.openxmlformats.org/drawingml/2006/picture">
+                  <pic:nvPicPr>
+                    <pic:cNvPr id="21" name="Imagen 21" descr="Interfaz de usuario gráfica, Diagrama&#10;&#10;Descripción generada automáticamente"/>
+                    <pic:cNvPicPr/>
+                  </pic:nvPicPr>
+                  <pic:blipFill>
+                    <a:blip r:embed="rId24"/>
+                    <a:stretch>
+                      <a:fillRect/>
+                    </a:stretch>
+                  </pic:blipFill>
+                  <pic:spPr>
+                    <a:xfrm>
+                      <a:off x="0" y="0"/>
+                      <a:ext cx="5943600" cy="4211955"/>
+                    </a:xfrm>
+                    <a:prstGeom prst="rect">
+                      <a:avLst/>
+                    </a:prstGeom>
+                  </pic:spPr>
+                </pic:pic>
+              </a:graphicData>
+            </a:graphic>
+          </wp:inline>
+        </w:drawing>
+      </w:r>
+    </w:p>
+    <w:p>
+      <w:pPr>
+        <w:rPr>
+          <w:lang w:val="es-SV"/>
+        </w:rPr>
+      </w:pPr>
+      <w:r>
+        <w:rPr>
+          <w:lang w:val="es-SV"/>
+        </w:rPr>
+        <w:t>Exportacion de datos correcta</w:t>
+      </w:r>
+    </w:p>
+    <w:p>
+      <w:pPr>
+        <w:rPr>
+          <w:lang w:val="es-SV"/>
+        </w:rPr>
+      </w:pPr>
+      <w:r>
+        <w:rPr>
+          <w:noProof/>
+        </w:rPr>
+        <w:lastRenderedPageBreak/>
+        <w:drawing>
+          <wp:inline distT="0" distB="0" distL="0" distR="0" wp14:anchorId="152FFA90" wp14:editId="171742A2">
+            <wp:extent cx="5943600" cy="4018280"/>
+            <wp:effectExtent l="0" t="0" r="0" b="1270"/>
+            <wp:docPr id="22" name="Imagen 22" descr="Diagrama&#10;&#10;Descripción generada automáticamente"/>
+            <wp:cNvGraphicFramePr>
+              <a:graphicFrameLocks xmlns:a="http://schemas.openxmlformats.org/drawingml/2006/main" noChangeAspect="1"/>
+            </wp:cNvGraphicFramePr>
+            <a:graphic xmlns:a="http://schemas.openxmlformats.org/drawingml/2006/main">
+              <a:graphicData uri="http://schemas.openxmlformats.org/drawingml/2006/picture">
+                <pic:pic xmlns:pic="http://schemas.openxmlformats.org/drawingml/2006/picture">
+                  <pic:nvPicPr>
+                    <pic:cNvPr id="22" name="Imagen 22" descr="Diagrama&#10;&#10;Descripción generada automáticamente"/>
+                    <pic:cNvPicPr/>
+                  </pic:nvPicPr>
+                  <pic:blipFill>
+                    <a:blip r:embed="rId25"/>
+                    <a:stretch>
+                      <a:fillRect/>
+                    </a:stretch>
+                  </pic:blipFill>
+                  <pic:spPr>
+                    <a:xfrm>
+                      <a:off x="0" y="0"/>
+                      <a:ext cx="5943600" cy="4018280"/>
+                    </a:xfrm>
+                    <a:prstGeom prst="rect">
+                      <a:avLst/>
+                    </a:prstGeom>
+                  </pic:spPr>
+                </pic:pic>
+              </a:graphicData>
+            </a:graphic>
+          </wp:inline>
+        </w:drawing>
+      </w:r>
+    </w:p>
+    <w:p>
+      <w:pPr>
+        <w:rPr>
+          <w:lang w:val="es-SV"/>
+        </w:rPr>
+      </w:pPr>
+      <w:r>
+        <w:rPr>
+          <w:noProof/>
+        </w:rPr>
+        <w:drawing>
+          <wp:inline distT="0" distB="0" distL="0" distR="0" wp14:anchorId="09E017D0" wp14:editId="6718B336">
+            <wp:extent cx="5943600" cy="3429635"/>
+            <wp:effectExtent l="0" t="0" r="0" b="0"/>
+            <wp:docPr id="23" name="Imagen 23"/>
+            <wp:cNvGraphicFramePr>
+              <a:graphicFrameLocks xmlns:a="http://schemas.openxmlformats.org/drawingml/2006/main" noChangeAspect="1"/>
+            </wp:cNvGraphicFramePr>
+            <a:graphic xmlns:a="http://schemas.openxmlformats.org/drawingml/2006/main">
+              <a:graphicData uri="http://schemas.openxmlformats.org/drawingml/2006/picture">
+                <pic:pic xmlns:pic="http://schemas.openxmlformats.org/drawingml/2006/picture">
+                  <pic:nvPicPr>
+                    <pic:cNvPr id="1" name=""/>
+                    <pic:cNvPicPr/>
+                  </pic:nvPicPr>
+                  <pic:blipFill>
+                    <a:blip r:embed="rId26"/>
+                    <a:stretch>
+                      <a:fillRect/>
+                    </a:stretch>
+                  </pic:blipFill>
+                  <pic:spPr>
+                    <a:xfrm>
+                      <a:off x="0" y="0"/>
+                      <a:ext cx="5943600" cy="3429635"/>
                     </a:xfrm>
                     <a:prstGeom prst="rect">
                       <a:avLst/>

</xml_diff>

<commit_message>
Correcion de error en exportacion
</commit_message>
<xml_diff>
--- a/AnalisisDesafio.docx
+++ b/AnalisisDesafio.docx
@@ -1179,15 +1179,15 @@
           <wp:inline distT="0" distB="0" distL="0" distR="0" wp14:anchorId="09E017D0" wp14:editId="6718B336">
             <wp:extent cx="5943600" cy="3429635"/>
             <wp:effectExtent l="0" t="0" r="0" b="0"/>
-            <wp:docPr id="23" name="Imagen 23"/>
-            <wp:cNvGraphicFramePr>
-              <a:graphicFrameLocks xmlns:a="http://schemas.openxmlformats.org/drawingml/2006/main" noChangeAspect="1"/>
-            </wp:cNvGraphicFramePr>
-            <a:graphic xmlns:a="http://schemas.openxmlformats.org/drawingml/2006/main">
-              <a:graphicData uri="http://schemas.openxmlformats.org/drawingml/2006/picture">
-                <pic:pic xmlns:pic="http://schemas.openxmlformats.org/drawingml/2006/picture">
-                  <pic:nvPicPr>
-                    <pic:cNvPr id="1" name=""/>
+            <wp:docPr id="23" name="Imagen 23" descr="Interfaz de usuario gráfica, Aplicación, Tabla, Excel&#10;&#10;Descripción generada automáticamente"/>
+            <wp:cNvGraphicFramePr>
+              <a:graphicFrameLocks xmlns:a="http://schemas.openxmlformats.org/drawingml/2006/main" noChangeAspect="1"/>
+            </wp:cNvGraphicFramePr>
+            <a:graphic xmlns:a="http://schemas.openxmlformats.org/drawingml/2006/main">
+              <a:graphicData uri="http://schemas.openxmlformats.org/drawingml/2006/picture">
+                <pic:pic xmlns:pic="http://schemas.openxmlformats.org/drawingml/2006/picture">
+                  <pic:nvPicPr>
+                    <pic:cNvPr id="23" name="Imagen 23" descr="Interfaz de usuario gráfica, Aplicación, Tabla, Excel&#10;&#10;Descripción generada automáticamente"/>
                     <pic:cNvPicPr/>
                   </pic:nvPicPr>
                   <pic:blipFill>

</xml_diff>

<commit_message>
Inicio de importacion/expor Fiorella
</commit_message>
<xml_diff>
--- a/AnalisisDesafio.docx
+++ b/AnalisisDesafio.docx
@@ -30,21 +30,7 @@
         <w:rPr>
           <w:lang w:val="es-SV"/>
         </w:rPr>
-        <w:t>Convertir los .</w:t>
-      </w:r>
-      <w:proofErr w:type="spellStart"/>
-      <w:r>
-        <w:rPr>
-          <w:lang w:val="es-SV"/>
-        </w:rPr>
-        <w:t>csv</w:t>
-      </w:r>
-      <w:proofErr w:type="spellEnd"/>
-      <w:r>
-        <w:rPr>
-          <w:lang w:val="es-SV"/>
-        </w:rPr>
-        <w:t xml:space="preserve"> a .xls</w:t>
+        <w:t>Convertir los .csv a .xls</w:t>
       </w:r>
     </w:p>
     <w:p>
@@ -1124,19 +1110,11 @@
           <w:lang w:val="es-SV"/>
         </w:rPr>
       </w:pPr>
-      <w:proofErr w:type="spellStart"/>
-      <w:r>
-        <w:rPr>
-          <w:lang w:val="es-SV"/>
-        </w:rPr>
-        <w:t>Exportacion</w:t>
-      </w:r>
-      <w:proofErr w:type="spellEnd"/>
-      <w:r>
-        <w:rPr>
-          <w:lang w:val="es-SV"/>
-        </w:rPr>
-        <w:t xml:space="preserve"> de datos correcta</w:t>
+      <w:r>
+        <w:rPr>
+          <w:lang w:val="es-SV"/>
+        </w:rPr>
+        <w:t>Exportacion de datos correcta</w:t>
       </w:r>
     </w:p>
     <w:p>
@@ -1446,48 +1424,20 @@
         <w:rPr>
           <w:lang w:val="es-SV"/>
         </w:rPr>
-        <w:t xml:space="preserve">Podemos categorizar el primer grupo con un promedio de edad de 42 años, los cuales visitan </w:t>
-      </w:r>
-      <w:proofErr w:type="gramStart"/>
-      <w:r>
-        <w:rPr>
-          <w:lang w:val="es-SV"/>
-        </w:rPr>
-        <w:t>los spa</w:t>
-      </w:r>
-      <w:proofErr w:type="gramEnd"/>
-      <w:r>
-        <w:rPr>
-          <w:lang w:val="es-SV"/>
-        </w:rPr>
-        <w:t xml:space="preserve"> un promedio de 4 veces y tienen un gato promedio entre 1600 a 1750</w:t>
-      </w:r>
-    </w:p>
-    <w:p>
-      <w:pPr>
-        <w:rPr>
-          <w:lang w:val="es-SV"/>
-        </w:rPr>
-      </w:pPr>
-      <w:r>
-        <w:rPr>
-          <w:lang w:val="es-SV"/>
-        </w:rPr>
-        <w:t xml:space="preserve">Para determinar el resto de </w:t>
-      </w:r>
-      <w:proofErr w:type="gramStart"/>
-      <w:r>
-        <w:rPr>
-          <w:lang w:val="es-SV"/>
-        </w:rPr>
-        <w:t>grupos</w:t>
-      </w:r>
-      <w:proofErr w:type="gramEnd"/>
-      <w:r>
-        <w:rPr>
-          <w:lang w:val="es-SV"/>
-        </w:rPr>
-        <w:t>, se modifica el archivo solución con un único Excel</w:t>
+        <w:t>Podemos categorizar el primer grupo con un promedio de edad de 42 años, los cuales visitan los spa un promedio de 4 veces y tienen un gato promedio entre 1600 a 1750</w:t>
+      </w:r>
+    </w:p>
+    <w:p>
+      <w:pPr>
+        <w:rPr>
+          <w:lang w:val="es-SV"/>
+        </w:rPr>
+      </w:pPr>
+      <w:r>
+        <w:rPr>
+          <w:lang w:val="es-SV"/>
+        </w:rPr>
+        <w:t>Para determinar el resto de grupos, se modifica el archivo solución con un único Excel</w:t>
       </w:r>
     </w:p>
     <w:p>
@@ -2002,20 +1952,6 @@
           </w:p>
         </w:tc>
       </w:tr>
-      <w:tr>
-        <w:tc>
-          <w:tcPr>
-            <w:tcW w:w="9350" w:type="dxa"/>
-          </w:tcPr>
-          <w:p>
-            <w:pPr>
-              <w:rPr>
-                <w:lang w:val="es-SV"/>
-              </w:rPr>
-            </w:pPr>
-          </w:p>
-        </w:tc>
-      </w:tr>
     </w:tbl>
     <w:p>
       <w:pPr>
@@ -2023,6 +1959,262 @@
           <w:lang w:val="es-SV"/>
         </w:rPr>
       </w:pPr>
+    </w:p>
+    <w:p>
+      <w:pPr>
+        <w:rPr>
+          <w:lang w:val="es-SV"/>
+        </w:rPr>
+        <w:sectPr>
+          <w:pgSz w:w="12240" w:h="15840"/>
+          <w:pgMar w:top="1440" w:right="1440" w:bottom="1440" w:left="1440" w:header="720" w:footer="720" w:gutter="0"/>
+          <w:cols w:space="720"/>
+          <w:docGrid w:linePitch="360"/>
+        </w:sectPr>
+      </w:pPr>
+    </w:p>
+    <w:p>
+      <w:pPr>
+        <w:rPr>
+          <w:lang w:val="es-SV"/>
+        </w:rPr>
+      </w:pPr>
+      <w:r>
+        <w:rPr>
+          <w:lang w:val="es-SV"/>
+        </w:rPr>
+        <w:lastRenderedPageBreak/>
+        <w:t>2) Ejercicio 2</w:t>
+      </w:r>
+    </w:p>
+    <w:p>
+      <w:pPr>
+        <w:rPr>
+          <w:lang w:val="es-SV"/>
+        </w:rPr>
+      </w:pPr>
+      <w:r>
+        <w:rPr>
+          <w:lang w:val="es-SV"/>
+        </w:rPr>
+        <w:t>Se cargan .csv en .xlsx</w:t>
+      </w:r>
+    </w:p>
+    <w:p>
+      <w:pPr>
+        <w:rPr>
+          <w:lang w:val="es-SV"/>
+        </w:rPr>
+      </w:pPr>
+      <w:r>
+        <w:rPr>
+          <w:noProof/>
+        </w:rPr>
+        <w:drawing>
+          <wp:inline distT="0" distB="0" distL="0" distR="0" wp14:anchorId="585E3A2D" wp14:editId="47F6E05D">
+            <wp:extent cx="5943600" cy="594995"/>
+            <wp:effectExtent l="0" t="0" r="0" b="0"/>
+            <wp:docPr id="33" name="Imagen 33"/>
+            <wp:cNvGraphicFramePr>
+              <a:graphicFrameLocks xmlns:a="http://schemas.openxmlformats.org/drawingml/2006/main" noChangeAspect="1"/>
+            </wp:cNvGraphicFramePr>
+            <a:graphic xmlns:a="http://schemas.openxmlformats.org/drawingml/2006/main">
+              <a:graphicData uri="http://schemas.openxmlformats.org/drawingml/2006/picture">
+                <pic:pic xmlns:pic="http://schemas.openxmlformats.org/drawingml/2006/picture">
+                  <pic:nvPicPr>
+                    <pic:cNvPr id="1" name=""/>
+                    <pic:cNvPicPr/>
+                  </pic:nvPicPr>
+                  <pic:blipFill>
+                    <a:blip r:embed="rId37"/>
+                    <a:stretch>
+                      <a:fillRect/>
+                    </a:stretch>
+                  </pic:blipFill>
+                  <pic:spPr>
+                    <a:xfrm>
+                      <a:off x="0" y="0"/>
+                      <a:ext cx="5943600" cy="594995"/>
+                    </a:xfrm>
+                    <a:prstGeom prst="rect">
+                      <a:avLst/>
+                    </a:prstGeom>
+                  </pic:spPr>
+                </pic:pic>
+              </a:graphicData>
+            </a:graphic>
+          </wp:inline>
+        </w:drawing>
+      </w:r>
+    </w:p>
+    <w:p>
+      <w:pPr>
+        <w:rPr>
+          <w:lang w:val="es-SV"/>
+        </w:rPr>
+      </w:pPr>
+      <w:r>
+        <w:rPr>
+          <w:lang w:val="es-SV"/>
+        </w:rPr>
+        <w:t>Se crean BD</w:t>
+      </w:r>
+    </w:p>
+    <w:p>
+      <w:pPr>
+        <w:rPr>
+          <w:lang w:val="es-SV"/>
+        </w:rPr>
+      </w:pPr>
+      <w:r>
+        <w:rPr>
+          <w:noProof/>
+        </w:rPr>
+        <w:drawing>
+          <wp:inline distT="0" distB="0" distL="0" distR="0" wp14:anchorId="55A180AB" wp14:editId="2FD20DF8">
+            <wp:extent cx="4086225" cy="1438275"/>
+            <wp:effectExtent l="0" t="0" r="9525" b="9525"/>
+            <wp:docPr id="34" name="Imagen 34" descr="Texto&#10;&#10;Descripción generada automáticamente"/>
+            <wp:cNvGraphicFramePr>
+              <a:graphicFrameLocks xmlns:a="http://schemas.openxmlformats.org/drawingml/2006/main" noChangeAspect="1"/>
+            </wp:cNvGraphicFramePr>
+            <a:graphic xmlns:a="http://schemas.openxmlformats.org/drawingml/2006/main">
+              <a:graphicData uri="http://schemas.openxmlformats.org/drawingml/2006/picture">
+                <pic:pic xmlns:pic="http://schemas.openxmlformats.org/drawingml/2006/picture">
+                  <pic:nvPicPr>
+                    <pic:cNvPr id="34" name="Imagen 34" descr="Texto&#10;&#10;Descripción generada automáticamente"/>
+                    <pic:cNvPicPr/>
+                  </pic:nvPicPr>
+                  <pic:blipFill>
+                    <a:blip r:embed="rId38"/>
+                    <a:stretch>
+                      <a:fillRect/>
+                    </a:stretch>
+                  </pic:blipFill>
+                  <pic:spPr>
+                    <a:xfrm>
+                      <a:off x="0" y="0"/>
+                      <a:ext cx="4086225" cy="1438275"/>
+                    </a:xfrm>
+                    <a:prstGeom prst="rect">
+                      <a:avLst/>
+                    </a:prstGeom>
+                  </pic:spPr>
+                </pic:pic>
+              </a:graphicData>
+            </a:graphic>
+          </wp:inline>
+        </w:drawing>
+      </w:r>
+    </w:p>
+    <w:p>
+      <w:pPr>
+        <w:rPr>
+          <w:lang w:val="es-SV"/>
+        </w:rPr>
+      </w:pPr>
+      <w:r>
+        <w:rPr>
+          <w:lang w:val="es-SV"/>
+        </w:rPr>
+        <w:t>Se importan datos</w:t>
+      </w:r>
+    </w:p>
+    <w:p>
+      <w:pPr>
+        <w:rPr>
+          <w:lang w:val="es-SV"/>
+        </w:rPr>
+      </w:pPr>
+      <w:r>
+        <w:rPr>
+          <w:noProof/>
+        </w:rPr>
+        <w:lastRenderedPageBreak/>
+        <w:drawing>
+          <wp:inline distT="0" distB="0" distL="0" distR="0" wp14:anchorId="1F6CDE8A" wp14:editId="37CDAD77">
+            <wp:extent cx="5943600" cy="6751320"/>
+            <wp:effectExtent l="0" t="0" r="0" b="0"/>
+            <wp:docPr id="35" name="Imagen 35" descr="Interfaz de usuario gráfica&#10;&#10;Descripción generada automáticamente"/>
+            <wp:cNvGraphicFramePr>
+              <a:graphicFrameLocks xmlns:a="http://schemas.openxmlformats.org/drawingml/2006/main" noChangeAspect="1"/>
+            </wp:cNvGraphicFramePr>
+            <a:graphic xmlns:a="http://schemas.openxmlformats.org/drawingml/2006/main">
+              <a:graphicData uri="http://schemas.openxmlformats.org/drawingml/2006/picture">
+                <pic:pic xmlns:pic="http://schemas.openxmlformats.org/drawingml/2006/picture">
+                  <pic:nvPicPr>
+                    <pic:cNvPr id="35" name="Imagen 35" descr="Interfaz de usuario gráfica&#10;&#10;Descripción generada automáticamente"/>
+                    <pic:cNvPicPr/>
+                  </pic:nvPicPr>
+                  <pic:blipFill>
+                    <a:blip r:embed="rId39"/>
+                    <a:stretch>
+                      <a:fillRect/>
+                    </a:stretch>
+                  </pic:blipFill>
+                  <pic:spPr>
+                    <a:xfrm>
+                      <a:off x="0" y="0"/>
+                      <a:ext cx="5943600" cy="6751320"/>
+                    </a:xfrm>
+                    <a:prstGeom prst="rect">
+                      <a:avLst/>
+                    </a:prstGeom>
+                  </pic:spPr>
+                </pic:pic>
+              </a:graphicData>
+            </a:graphic>
+          </wp:inline>
+        </w:drawing>
+      </w:r>
+    </w:p>
+    <w:p>
+      <w:pPr>
+        <w:rPr>
+          <w:lang w:val="es-SV"/>
+        </w:rPr>
+      </w:pPr>
+      <w:r>
+        <w:rPr>
+          <w:noProof/>
+        </w:rPr>
+        <w:lastRenderedPageBreak/>
+        <w:drawing>
+          <wp:inline distT="0" distB="0" distL="0" distR="0" wp14:anchorId="60FD7F16" wp14:editId="0B1B0D12">
+            <wp:extent cx="5943600" cy="5027930"/>
+            <wp:effectExtent l="0" t="0" r="0" b="1270"/>
+            <wp:docPr id="36" name="Imagen 36" descr="Interfaz de usuario gráfica, Texto, Aplicación&#10;&#10;Descripción generada automáticamente"/>
+            <wp:cNvGraphicFramePr>
+              <a:graphicFrameLocks xmlns:a="http://schemas.openxmlformats.org/drawingml/2006/main" noChangeAspect="1"/>
+            </wp:cNvGraphicFramePr>
+            <a:graphic xmlns:a="http://schemas.openxmlformats.org/drawingml/2006/main">
+              <a:graphicData uri="http://schemas.openxmlformats.org/drawingml/2006/picture">
+                <pic:pic xmlns:pic="http://schemas.openxmlformats.org/drawingml/2006/picture">
+                  <pic:nvPicPr>
+                    <pic:cNvPr id="36" name="Imagen 36" descr="Interfaz de usuario gráfica, Texto, Aplicación&#10;&#10;Descripción generada automáticamente"/>
+                    <pic:cNvPicPr/>
+                  </pic:nvPicPr>
+                  <pic:blipFill>
+                    <a:blip r:embed="rId40"/>
+                    <a:stretch>
+                      <a:fillRect/>
+                    </a:stretch>
+                  </pic:blipFill>
+                  <pic:spPr>
+                    <a:xfrm>
+                      <a:off x="0" y="0"/>
+                      <a:ext cx="5943600" cy="5027930"/>
+                    </a:xfrm>
+                    <a:prstGeom prst="rect">
+                      <a:avLst/>
+                    </a:prstGeom>
+                  </pic:spPr>
+                </pic:pic>
+              </a:graphicData>
+            </a:graphic>
+          </wp:inline>
+        </w:drawing>
+      </w:r>
     </w:p>
     <w:sectPr>
       <w:pgSz w:w="12240" w:h="15840"/>

</xml_diff>

<commit_message>
Arreglo de destinos de datos
</commit_message>
<xml_diff>
--- a/AnalisisDesafio.docx
+++ b/AnalisisDesafio.docx
@@ -4,15 +4,271 @@
   <w:body>
     <w:p>
       <w:pPr>
-        <w:rPr>
-          <w:lang w:val="es-SV"/>
-        </w:rPr>
-      </w:pPr>
-      <w:r>
-        <w:rPr>
-          <w:lang w:val="es-SV"/>
-        </w:rPr>
-        <w:t>Ejercicio 1)</w:t>
+        <w:pStyle w:val="Ttulo1"/>
+        <w:rPr>
+          <w:lang w:val="es-SV"/>
+        </w:rPr>
+      </w:pPr>
+      <w:r>
+        <w:rPr>
+          <w:lang w:val="es-SV"/>
+        </w:rPr>
+        <w:t>Ejercicio 1</w:t>
+      </w:r>
+      <w:r>
+        <w:rPr>
+          <w:lang w:val="es-SV"/>
+        </w:rPr>
+        <w:t>: SPA Diego</w:t>
+      </w:r>
+    </w:p>
+    <w:p>
+      <w:pPr>
+        <w:rPr>
+          <w:lang w:val="es-SV"/>
+        </w:rPr>
+      </w:pPr>
+      <w:r>
+        <w:rPr>
+          <w:lang w:val="es-SV"/>
+        </w:rPr>
+        <w:t>Convertir los .</w:t>
+      </w:r>
+      <w:proofErr w:type="spellStart"/>
+      <w:r>
+        <w:rPr>
+          <w:lang w:val="es-SV"/>
+        </w:rPr>
+        <w:t>csv</w:t>
+      </w:r>
+      <w:proofErr w:type="spellEnd"/>
+      <w:r>
+        <w:rPr>
+          <w:lang w:val="es-SV"/>
+        </w:rPr>
+        <w:t xml:space="preserve"> a .xls</w:t>
+      </w:r>
+    </w:p>
+    <w:p>
+      <w:pPr>
+        <w:ind w:left="360"/>
+        <w:rPr>
+          <w:lang w:val="es-SV"/>
+        </w:rPr>
+      </w:pPr>
+      <w:r>
+        <w:rPr>
+          <w:noProof/>
+        </w:rPr>
+        <w:drawing>
+          <wp:inline distT="0" distB="0" distL="0" distR="0" wp14:anchorId="3ED7CB38" wp14:editId="5FD21485">
+            <wp:extent cx="5943600" cy="869315"/>
+            <wp:effectExtent l="0" t="0" r="0" b="6985"/>
+            <wp:docPr id="1" name="Imagen 1" descr="Interfaz de usuario gráfica, Aplicación, Tabla&#10;&#10;Descripción generada automáticamente"/>
+            <wp:cNvGraphicFramePr>
+              <a:graphicFrameLocks xmlns:a="http://schemas.openxmlformats.org/drawingml/2006/main" noChangeAspect="1"/>
+            </wp:cNvGraphicFramePr>
+            <a:graphic xmlns:a="http://schemas.openxmlformats.org/drawingml/2006/main">
+              <a:graphicData uri="http://schemas.openxmlformats.org/drawingml/2006/picture">
+                <pic:pic xmlns:pic="http://schemas.openxmlformats.org/drawingml/2006/picture">
+                  <pic:nvPicPr>
+                    <pic:cNvPr id="1" name="Imagen 1" descr="Interfaz de usuario gráfica, Aplicación, Tabla&#10;&#10;Descripción generada automáticamente"/>
+                    <pic:cNvPicPr/>
+                  </pic:nvPicPr>
+                  <pic:blipFill>
+                    <a:blip r:embed="rId5"/>
+                    <a:stretch>
+                      <a:fillRect/>
+                    </a:stretch>
+                  </pic:blipFill>
+                  <pic:spPr>
+                    <a:xfrm>
+                      <a:off x="0" y="0"/>
+                      <a:ext cx="5943600" cy="869315"/>
+                    </a:xfrm>
+                    <a:prstGeom prst="rect">
+                      <a:avLst/>
+                    </a:prstGeom>
+                  </pic:spPr>
+                </pic:pic>
+              </a:graphicData>
+            </a:graphic>
+          </wp:inline>
+        </w:drawing>
+      </w:r>
+    </w:p>
+    <w:p>
+      <w:pPr>
+        <w:ind w:left="360"/>
+        <w:rPr>
+          <w:lang w:val="es-SV"/>
+        </w:rPr>
+      </w:pPr>
+      <w:r>
+        <w:rPr>
+          <w:noProof/>
+        </w:rPr>
+        <w:drawing>
+          <wp:inline distT="0" distB="0" distL="0" distR="0" wp14:anchorId="7D7338AA" wp14:editId="425BF5FA">
+            <wp:extent cx="5943600" cy="3196590"/>
+            <wp:effectExtent l="0" t="0" r="0" b="3810"/>
+            <wp:docPr id="2" name="Imagen 2" descr="Interfaz de usuario gráfica, Aplicación, Tabla, Excel&#10;&#10;Descripción generada automáticamente"/>
+            <wp:cNvGraphicFramePr>
+              <a:graphicFrameLocks xmlns:a="http://schemas.openxmlformats.org/drawingml/2006/main" noChangeAspect="1"/>
+            </wp:cNvGraphicFramePr>
+            <a:graphic xmlns:a="http://schemas.openxmlformats.org/drawingml/2006/main">
+              <a:graphicData uri="http://schemas.openxmlformats.org/drawingml/2006/picture">
+                <pic:pic xmlns:pic="http://schemas.openxmlformats.org/drawingml/2006/picture">
+                  <pic:nvPicPr>
+                    <pic:cNvPr id="2" name="Imagen 2" descr="Interfaz de usuario gráfica, Aplicación, Tabla, Excel&#10;&#10;Descripción generada automáticamente"/>
+                    <pic:cNvPicPr/>
+                  </pic:nvPicPr>
+                  <pic:blipFill>
+                    <a:blip r:embed="rId6"/>
+                    <a:stretch>
+                      <a:fillRect/>
+                    </a:stretch>
+                  </pic:blipFill>
+                  <pic:spPr>
+                    <a:xfrm>
+                      <a:off x="0" y="0"/>
+                      <a:ext cx="5943600" cy="3196590"/>
+                    </a:xfrm>
+                    <a:prstGeom prst="rect">
+                      <a:avLst/>
+                    </a:prstGeom>
+                  </pic:spPr>
+                </pic:pic>
+              </a:graphicData>
+            </a:graphic>
+          </wp:inline>
+        </w:drawing>
+      </w:r>
+    </w:p>
+    <w:p>
+      <w:pPr>
+        <w:rPr>
+          <w:lang w:val="es-SV"/>
+        </w:rPr>
+      </w:pPr>
+      <w:r>
+        <w:rPr>
+          <w:lang w:val="es-SV"/>
+        </w:rPr>
+        <w:t xml:space="preserve">Nota: Sexo 1== Hombre, sexo 0 == mujer. </w:t>
+      </w:r>
+      <w:r>
+        <w:rPr>
+          <w:lang w:val="es-SV"/>
+        </w:rPr>
+        <w:t>Promedio de visitas mensual. Servicios utilizados</w:t>
+      </w:r>
+    </w:p>
+    <w:p>
+      <w:pPr>
+        <w:rPr>
+          <w:lang w:val="es-SV"/>
+        </w:rPr>
+      </w:pPr>
+      <w:r>
+        <w:rPr>
+          <w:lang w:val="es-SV"/>
+        </w:rPr>
+        <w:t>Se crean 3 BD distintas</w:t>
+      </w:r>
+    </w:p>
+    <w:p>
+      <w:pPr>
+        <w:rPr>
+          <w:lang w:val="es-SV"/>
+        </w:rPr>
+      </w:pPr>
+      <w:r>
+        <w:rPr>
+          <w:noProof/>
+        </w:rPr>
+        <w:drawing>
+          <wp:inline distT="0" distB="0" distL="0" distR="0" wp14:anchorId="4823B2B3" wp14:editId="1C8B5FC9">
+            <wp:extent cx="3438525" cy="1695450"/>
+            <wp:effectExtent l="0" t="0" r="9525" b="0"/>
+            <wp:docPr id="3" name="Imagen 3" descr="Texto&#10;&#10;Descripción generada automáticamente"/>
+            <wp:cNvGraphicFramePr>
+              <a:graphicFrameLocks xmlns:a="http://schemas.openxmlformats.org/drawingml/2006/main" noChangeAspect="1"/>
+            </wp:cNvGraphicFramePr>
+            <a:graphic xmlns:a="http://schemas.openxmlformats.org/drawingml/2006/main">
+              <a:graphicData uri="http://schemas.openxmlformats.org/drawingml/2006/picture">
+                <pic:pic xmlns:pic="http://schemas.openxmlformats.org/drawingml/2006/picture">
+                  <pic:nvPicPr>
+                    <pic:cNvPr id="3" name="Imagen 3" descr="Texto&#10;&#10;Descripción generada automáticamente"/>
+                    <pic:cNvPicPr/>
+                  </pic:nvPicPr>
+                  <pic:blipFill>
+                    <a:blip r:embed="rId7"/>
+                    <a:stretch>
+                      <a:fillRect/>
+                    </a:stretch>
+                  </pic:blipFill>
+                  <pic:spPr>
+                    <a:xfrm>
+                      <a:off x="0" y="0"/>
+                      <a:ext cx="3438525" cy="1695450"/>
+                    </a:xfrm>
+                    <a:prstGeom prst="rect">
+                      <a:avLst/>
+                    </a:prstGeom>
+                  </pic:spPr>
+                </pic:pic>
+              </a:graphicData>
+            </a:graphic>
+          </wp:inline>
+        </w:drawing>
+      </w:r>
+    </w:p>
+    <w:p>
+      <w:pPr>
+        <w:rPr>
+          <w:lang w:val="es-SV"/>
+        </w:rPr>
+      </w:pPr>
+      <w:r>
+        <w:rPr>
+          <w:noProof/>
+        </w:rPr>
+        <w:drawing>
+          <wp:inline distT="0" distB="0" distL="0" distR="0" wp14:anchorId="2CE0E1C4" wp14:editId="4A41DD04">
+            <wp:extent cx="1962150" cy="571500"/>
+            <wp:effectExtent l="0" t="0" r="0" b="0"/>
+            <wp:docPr id="4" name="Imagen 4" descr="Texto&#10;&#10;Descripción generada automáticamente con confianza media"/>
+            <wp:cNvGraphicFramePr>
+              <a:graphicFrameLocks xmlns:a="http://schemas.openxmlformats.org/drawingml/2006/main" noChangeAspect="1"/>
+            </wp:cNvGraphicFramePr>
+            <a:graphic xmlns:a="http://schemas.openxmlformats.org/drawingml/2006/main">
+              <a:graphicData uri="http://schemas.openxmlformats.org/drawingml/2006/picture">
+                <pic:pic xmlns:pic="http://schemas.openxmlformats.org/drawingml/2006/picture">
+                  <pic:nvPicPr>
+                    <pic:cNvPr id="4" name="Imagen 4" descr="Texto&#10;&#10;Descripción generada automáticamente con confianza media"/>
+                    <pic:cNvPicPr/>
+                  </pic:nvPicPr>
+                  <pic:blipFill>
+                    <a:blip r:embed="rId8"/>
+                    <a:stretch>
+                      <a:fillRect/>
+                    </a:stretch>
+                  </pic:blipFill>
+                  <pic:spPr>
+                    <a:xfrm>
+                      <a:off x="0" y="0"/>
+                      <a:ext cx="1962150" cy="571500"/>
+                    </a:xfrm>
+                    <a:prstGeom prst="rect">
+                      <a:avLst/>
+                    </a:prstGeom>
+                  </pic:spPr>
+                </pic:pic>
+              </a:graphicData>
+            </a:graphic>
+          </wp:inline>
+        </w:drawing>
       </w:r>
     </w:p>
     <w:p>
@@ -30,251 +286,7 @@
         <w:rPr>
           <w:lang w:val="es-SV"/>
         </w:rPr>
-        <w:t>Convertir los .csv a .xls</w:t>
-      </w:r>
-    </w:p>
-    <w:p>
-      <w:pPr>
-        <w:ind w:left="360"/>
-        <w:rPr>
-          <w:lang w:val="es-SV"/>
-        </w:rPr>
-      </w:pPr>
-      <w:r>
-        <w:rPr>
-          <w:noProof/>
-        </w:rPr>
-        <w:drawing>
-          <wp:inline distT="0" distB="0" distL="0" distR="0" wp14:anchorId="3ED7CB38" wp14:editId="5FD21485">
-            <wp:extent cx="5943600" cy="869315"/>
-            <wp:effectExtent l="0" t="0" r="0" b="6985"/>
-            <wp:docPr id="1" name="Imagen 1" descr="Interfaz de usuario gráfica, Aplicación, Tabla&#10;&#10;Descripción generada automáticamente"/>
-            <wp:cNvGraphicFramePr>
-              <a:graphicFrameLocks xmlns:a="http://schemas.openxmlformats.org/drawingml/2006/main" noChangeAspect="1"/>
-            </wp:cNvGraphicFramePr>
-            <a:graphic xmlns:a="http://schemas.openxmlformats.org/drawingml/2006/main">
-              <a:graphicData uri="http://schemas.openxmlformats.org/drawingml/2006/picture">
-                <pic:pic xmlns:pic="http://schemas.openxmlformats.org/drawingml/2006/picture">
-                  <pic:nvPicPr>
-                    <pic:cNvPr id="1" name="Imagen 1" descr="Interfaz de usuario gráfica, Aplicación, Tabla&#10;&#10;Descripción generada automáticamente"/>
-                    <pic:cNvPicPr/>
-                  </pic:nvPicPr>
-                  <pic:blipFill>
-                    <a:blip r:embed="rId5"/>
-                    <a:stretch>
-                      <a:fillRect/>
-                    </a:stretch>
-                  </pic:blipFill>
-                  <pic:spPr>
-                    <a:xfrm>
-                      <a:off x="0" y="0"/>
-                      <a:ext cx="5943600" cy="869315"/>
-                    </a:xfrm>
-                    <a:prstGeom prst="rect">
-                      <a:avLst/>
-                    </a:prstGeom>
-                  </pic:spPr>
-                </pic:pic>
-              </a:graphicData>
-            </a:graphic>
-          </wp:inline>
-        </w:drawing>
-      </w:r>
-    </w:p>
-    <w:p>
-      <w:pPr>
-        <w:ind w:left="360"/>
-        <w:rPr>
-          <w:lang w:val="es-SV"/>
-        </w:rPr>
-      </w:pPr>
-      <w:r>
-        <w:rPr>
-          <w:noProof/>
-        </w:rPr>
-        <w:drawing>
-          <wp:inline distT="0" distB="0" distL="0" distR="0" wp14:anchorId="7D7338AA" wp14:editId="425BF5FA">
-            <wp:extent cx="5943600" cy="3196590"/>
-            <wp:effectExtent l="0" t="0" r="0" b="3810"/>
-            <wp:docPr id="2" name="Imagen 2" descr="Interfaz de usuario gráfica, Aplicación, Tabla, Excel&#10;&#10;Descripción generada automáticamente"/>
-            <wp:cNvGraphicFramePr>
-              <a:graphicFrameLocks xmlns:a="http://schemas.openxmlformats.org/drawingml/2006/main" noChangeAspect="1"/>
-            </wp:cNvGraphicFramePr>
-            <a:graphic xmlns:a="http://schemas.openxmlformats.org/drawingml/2006/main">
-              <a:graphicData uri="http://schemas.openxmlformats.org/drawingml/2006/picture">
-                <pic:pic xmlns:pic="http://schemas.openxmlformats.org/drawingml/2006/picture">
-                  <pic:nvPicPr>
-                    <pic:cNvPr id="2" name="Imagen 2" descr="Interfaz de usuario gráfica, Aplicación, Tabla, Excel&#10;&#10;Descripción generada automáticamente"/>
-                    <pic:cNvPicPr/>
-                  </pic:nvPicPr>
-                  <pic:blipFill>
-                    <a:blip r:embed="rId6"/>
-                    <a:stretch>
-                      <a:fillRect/>
-                    </a:stretch>
-                  </pic:blipFill>
-                  <pic:spPr>
-                    <a:xfrm>
-                      <a:off x="0" y="0"/>
-                      <a:ext cx="5943600" cy="3196590"/>
-                    </a:xfrm>
-                    <a:prstGeom prst="rect">
-                      <a:avLst/>
-                    </a:prstGeom>
-                  </pic:spPr>
-                </pic:pic>
-              </a:graphicData>
-            </a:graphic>
-          </wp:inline>
-        </w:drawing>
-      </w:r>
-    </w:p>
-    <w:p>
-      <w:pPr>
-        <w:rPr>
-          <w:lang w:val="es-SV"/>
-        </w:rPr>
-      </w:pPr>
-      <w:r>
-        <w:rPr>
-          <w:lang w:val="es-SV"/>
-        </w:rPr>
-        <w:t xml:space="preserve">Nota: Sexo 1== Hombre, sexo 0 == mujer. </w:t>
-      </w:r>
-      <w:r>
-        <w:rPr>
-          <w:lang w:val="es-SV"/>
-        </w:rPr>
-        <w:t>Promedio de visitas mensual. Servicios utilizados</w:t>
-      </w:r>
-    </w:p>
-    <w:p>
-      <w:pPr>
-        <w:pStyle w:val="Prrafodelista"/>
-        <w:numPr>
-          <w:ilvl w:val="0"/>
-          <w:numId w:val="1"/>
-        </w:numPr>
-        <w:rPr>
-          <w:lang w:val="es-SV"/>
-        </w:rPr>
-      </w:pPr>
-      <w:r>
-        <w:rPr>
-          <w:lang w:val="es-SV"/>
-        </w:rPr>
-        <w:t>Se crean 3 BD distintas</w:t>
-      </w:r>
-    </w:p>
-    <w:p>
-      <w:pPr>
-        <w:rPr>
-          <w:lang w:val="es-SV"/>
-        </w:rPr>
-      </w:pPr>
-      <w:r>
-        <w:rPr>
-          <w:noProof/>
-        </w:rPr>
-        <w:drawing>
-          <wp:inline distT="0" distB="0" distL="0" distR="0" wp14:anchorId="4823B2B3" wp14:editId="1C8B5FC9">
-            <wp:extent cx="3438525" cy="1695450"/>
-            <wp:effectExtent l="0" t="0" r="9525" b="0"/>
-            <wp:docPr id="3" name="Imagen 3" descr="Texto&#10;&#10;Descripción generada automáticamente"/>
-            <wp:cNvGraphicFramePr>
-              <a:graphicFrameLocks xmlns:a="http://schemas.openxmlformats.org/drawingml/2006/main" noChangeAspect="1"/>
-            </wp:cNvGraphicFramePr>
-            <a:graphic xmlns:a="http://schemas.openxmlformats.org/drawingml/2006/main">
-              <a:graphicData uri="http://schemas.openxmlformats.org/drawingml/2006/picture">
-                <pic:pic xmlns:pic="http://schemas.openxmlformats.org/drawingml/2006/picture">
-                  <pic:nvPicPr>
-                    <pic:cNvPr id="3" name="Imagen 3" descr="Texto&#10;&#10;Descripción generada automáticamente"/>
-                    <pic:cNvPicPr/>
-                  </pic:nvPicPr>
-                  <pic:blipFill>
-                    <a:blip r:embed="rId7"/>
-                    <a:stretch>
-                      <a:fillRect/>
-                    </a:stretch>
-                  </pic:blipFill>
-                  <pic:spPr>
-                    <a:xfrm>
-                      <a:off x="0" y="0"/>
-                      <a:ext cx="3438525" cy="1695450"/>
-                    </a:xfrm>
-                    <a:prstGeom prst="rect">
-                      <a:avLst/>
-                    </a:prstGeom>
-                  </pic:spPr>
-                </pic:pic>
-              </a:graphicData>
-            </a:graphic>
-          </wp:inline>
-        </w:drawing>
-      </w:r>
-    </w:p>
-    <w:p>
-      <w:pPr>
-        <w:rPr>
-          <w:lang w:val="es-SV"/>
-        </w:rPr>
-      </w:pPr>
-      <w:r>
-        <w:rPr>
-          <w:noProof/>
-        </w:rPr>
-        <w:drawing>
-          <wp:inline distT="0" distB="0" distL="0" distR="0" wp14:anchorId="2CE0E1C4" wp14:editId="4A41DD04">
-            <wp:extent cx="1962150" cy="571500"/>
-            <wp:effectExtent l="0" t="0" r="0" b="0"/>
-            <wp:docPr id="4" name="Imagen 4" descr="Texto&#10;&#10;Descripción generada automáticamente con confianza media"/>
-            <wp:cNvGraphicFramePr>
-              <a:graphicFrameLocks xmlns:a="http://schemas.openxmlformats.org/drawingml/2006/main" noChangeAspect="1"/>
-            </wp:cNvGraphicFramePr>
-            <a:graphic xmlns:a="http://schemas.openxmlformats.org/drawingml/2006/main">
-              <a:graphicData uri="http://schemas.openxmlformats.org/drawingml/2006/picture">
-                <pic:pic xmlns:pic="http://schemas.openxmlformats.org/drawingml/2006/picture">
-                  <pic:nvPicPr>
-                    <pic:cNvPr id="4" name="Imagen 4" descr="Texto&#10;&#10;Descripción generada automáticamente con confianza media"/>
-                    <pic:cNvPicPr/>
-                  </pic:nvPicPr>
-                  <pic:blipFill>
-                    <a:blip r:embed="rId8"/>
-                    <a:stretch>
-                      <a:fillRect/>
-                    </a:stretch>
-                  </pic:blipFill>
-                  <pic:spPr>
-                    <a:xfrm>
-                      <a:off x="0" y="0"/>
-                      <a:ext cx="1962150" cy="571500"/>
-                    </a:xfrm>
-                    <a:prstGeom prst="rect">
-                      <a:avLst/>
-                    </a:prstGeom>
-                  </pic:spPr>
-                </pic:pic>
-              </a:graphicData>
-            </a:graphic>
-          </wp:inline>
-        </w:drawing>
-      </w:r>
-    </w:p>
-    <w:p>
-      <w:pPr>
-        <w:pStyle w:val="Prrafodelista"/>
-        <w:numPr>
-          <w:ilvl w:val="0"/>
-          <w:numId w:val="1"/>
-        </w:numPr>
-        <w:rPr>
-          <w:lang w:val="es-SV"/>
-        </w:rPr>
-      </w:pPr>
-      <w:r>
-        <w:rPr>
-          <w:lang w:val="es-SV"/>
-        </w:rPr>
+        <w:lastRenderedPageBreak/>
         <w:t>Se importan datos desde .xls hacia la BD</w:t>
       </w:r>
     </w:p>
@@ -288,7 +300,6 @@
         <w:rPr>
           <w:noProof/>
         </w:rPr>
-        <w:lastRenderedPageBreak/>
         <w:drawing>
           <wp:inline distT="0" distB="0" distL="0" distR="0" wp14:anchorId="42364081" wp14:editId="74EC96F5">
             <wp:extent cx="5943600" cy="4658995"/>
@@ -1110,11 +1121,19 @@
           <w:lang w:val="es-SV"/>
         </w:rPr>
       </w:pPr>
-      <w:r>
-        <w:rPr>
-          <w:lang w:val="es-SV"/>
-        </w:rPr>
-        <w:t>Exportacion de datos correcta</w:t>
+      <w:proofErr w:type="spellStart"/>
+      <w:r>
+        <w:rPr>
+          <w:lang w:val="es-SV"/>
+        </w:rPr>
+        <w:t>Exportacion</w:t>
+      </w:r>
+      <w:proofErr w:type="spellEnd"/>
+      <w:r>
+        <w:rPr>
+          <w:lang w:val="es-SV"/>
+        </w:rPr>
+        <w:t xml:space="preserve"> de datos correcta</w:t>
       </w:r>
     </w:p>
     <w:p>
@@ -1424,20 +1443,48 @@
         <w:rPr>
           <w:lang w:val="es-SV"/>
         </w:rPr>
-        <w:t>Podemos categorizar el primer grupo con un promedio de edad de 42 años, los cuales visitan los spa un promedio de 4 veces y tienen un gato promedio entre 1600 a 1750</w:t>
-      </w:r>
-    </w:p>
-    <w:p>
-      <w:pPr>
-        <w:rPr>
-          <w:lang w:val="es-SV"/>
-        </w:rPr>
-      </w:pPr>
-      <w:r>
-        <w:rPr>
-          <w:lang w:val="es-SV"/>
-        </w:rPr>
-        <w:t>Para determinar el resto de grupos, se modifica el archivo solución con un único Excel</w:t>
+        <w:t xml:space="preserve">Podemos categorizar el primer grupo con un promedio de edad de 42 años, los cuales visitan </w:t>
+      </w:r>
+      <w:proofErr w:type="gramStart"/>
+      <w:r>
+        <w:rPr>
+          <w:lang w:val="es-SV"/>
+        </w:rPr>
+        <w:t>los spa</w:t>
+      </w:r>
+      <w:proofErr w:type="gramEnd"/>
+      <w:r>
+        <w:rPr>
+          <w:lang w:val="es-SV"/>
+        </w:rPr>
+        <w:t xml:space="preserve"> un promedio de 4 veces y tienen un gato promedio entre 1600 a 1750</w:t>
+      </w:r>
+    </w:p>
+    <w:p>
+      <w:pPr>
+        <w:rPr>
+          <w:lang w:val="es-SV"/>
+        </w:rPr>
+      </w:pPr>
+      <w:r>
+        <w:rPr>
+          <w:lang w:val="es-SV"/>
+        </w:rPr>
+        <w:t xml:space="preserve">Para determinar el resto de </w:t>
+      </w:r>
+      <w:proofErr w:type="gramStart"/>
+      <w:r>
+        <w:rPr>
+          <w:lang w:val="es-SV"/>
+        </w:rPr>
+        <w:t>grupos</w:t>
+      </w:r>
+      <w:proofErr w:type="gramEnd"/>
+      <w:r>
+        <w:rPr>
+          <w:lang w:val="es-SV"/>
+        </w:rPr>
+        <w:t>, se modifica el archivo solución con un único Excel</w:t>
       </w:r>
     </w:p>
     <w:p>
@@ -1565,7 +1612,21 @@
         <w:rPr>
           <w:lang w:val="es-SV"/>
         </w:rPr>
-        <w:t>Por lo cual, otros grupos pueden obtenerse por: Servicio mas utilizado y Sucursal más visitada.</w:t>
+        <w:t xml:space="preserve">Por lo cual, otros grupos pueden obtenerse por: Servicio </w:t>
+      </w:r>
+      <w:proofErr w:type="spellStart"/>
+      <w:r>
+        <w:rPr>
+          <w:lang w:val="es-SV"/>
+        </w:rPr>
+        <w:t>mas</w:t>
+      </w:r>
+      <w:proofErr w:type="spellEnd"/>
+      <w:r>
+        <w:rPr>
+          <w:lang w:val="es-SV"/>
+        </w:rPr>
+        <w:t xml:space="preserve"> utilizado y Sucursal más visitada.</w:t>
       </w:r>
     </w:p>
     <w:p>
@@ -1794,7 +1855,21 @@
               <w:rPr>
                 <w:lang w:val="es-SV"/>
               </w:rPr>
-              <w:t>Un total de 400 clientes visitan la sucursal de Escalón, siendo así la mas concurrida de las tres sucursales.</w:t>
+              <w:t xml:space="preserve">Un total de 400 clientes visitan la sucursal de Escalón, siendo así la </w:t>
+            </w:r>
+            <w:proofErr w:type="spellStart"/>
+            <w:r>
+              <w:rPr>
+                <w:lang w:val="es-SV"/>
+              </w:rPr>
+              <w:t>mas</w:t>
+            </w:r>
+            <w:proofErr w:type="spellEnd"/>
+            <w:r>
+              <w:rPr>
+                <w:lang w:val="es-SV"/>
+              </w:rPr>
+              <w:t xml:space="preserve"> concurrida de las tres sucursales.</w:t>
             </w:r>
           </w:p>
           <w:p>
@@ -1893,7 +1968,21 @@
               <w:rPr>
                 <w:lang w:val="es-SV"/>
               </w:rPr>
-              <w:t>Un total de 366 clientes utilizan el servicio de masaje, siendo así el servicio mas utilizado en las 3 sucursales.</w:t>
+              <w:t xml:space="preserve">Un total de 366 clientes utilizan el servicio de masaje, siendo así el servicio </w:t>
+            </w:r>
+            <w:proofErr w:type="spellStart"/>
+            <w:r>
+              <w:rPr>
+                <w:lang w:val="es-SV"/>
+              </w:rPr>
+              <w:t>mas</w:t>
+            </w:r>
+            <w:proofErr w:type="spellEnd"/>
+            <w:r>
+              <w:rPr>
+                <w:lang w:val="es-SV"/>
+              </w:rPr>
+              <w:t xml:space="preserve"> utilizado en las 3 sucursales.</w:t>
             </w:r>
           </w:p>
           <w:p>
@@ -1975,6 +2064,7 @@
     </w:p>
     <w:p>
       <w:pPr>
+        <w:pStyle w:val="Ttulo1"/>
         <w:rPr>
           <w:lang w:val="es-SV"/>
         </w:rPr>
@@ -1984,20 +2074,40 @@
           <w:lang w:val="es-SV"/>
         </w:rPr>
         <w:lastRenderedPageBreak/>
-        <w:t>2) Ejercicio 2</w:t>
-      </w:r>
-    </w:p>
-    <w:p>
-      <w:pPr>
-        <w:rPr>
-          <w:lang w:val="es-SV"/>
-        </w:rPr>
-      </w:pPr>
-      <w:r>
-        <w:rPr>
-          <w:lang w:val="es-SV"/>
-        </w:rPr>
-        <w:t>Se cargan .csv en .xlsx</w:t>
+        <w:t>Ejercicio 2</w:t>
+      </w:r>
+      <w:r>
+        <w:rPr>
+          <w:lang w:val="es-SV"/>
+        </w:rPr>
+        <w:t xml:space="preserve">: Floristería Fiorella </w:t>
+      </w:r>
+    </w:p>
+    <w:p>
+      <w:pPr>
+        <w:rPr>
+          <w:lang w:val="es-SV"/>
+        </w:rPr>
+      </w:pPr>
+      <w:r>
+        <w:rPr>
+          <w:lang w:val="es-SV"/>
+        </w:rPr>
+        <w:t>Se cargan .</w:t>
+      </w:r>
+      <w:proofErr w:type="spellStart"/>
+      <w:r>
+        <w:rPr>
+          <w:lang w:val="es-SV"/>
+        </w:rPr>
+        <w:t>csv</w:t>
+      </w:r>
+      <w:proofErr w:type="spellEnd"/>
+      <w:r>
+        <w:rPr>
+          <w:lang w:val="es-SV"/>
+        </w:rPr>
+        <w:t xml:space="preserve"> en .xlsx</w:t>
       </w:r>
     </w:p>
     <w:p>
@@ -2063,7 +2173,14 @@
         <w:rPr>
           <w:lang w:val="es-SV"/>
         </w:rPr>
-        <w:t xml:space="preserve"> una única</w:t>
+        <w:t xml:space="preserve"> una </w:t>
+      </w:r>
+      <w:proofErr w:type="gramStart"/>
+      <w:r>
+        <w:rPr>
+          <w:lang w:val="es-SV"/>
+        </w:rPr>
+        <w:t>única</w:t>
       </w:r>
       <w:r>
         <w:rPr>
@@ -2071,6 +2188,7 @@
         </w:rPr>
         <w:t xml:space="preserve"> BD</w:t>
       </w:r>
+      <w:proofErr w:type="gramEnd"/>
       <w:r>
         <w:rPr>
           <w:lang w:val="es-SV"/>
@@ -2244,7 +2362,21 @@
         <w:rPr>
           <w:lang w:val="es-SV"/>
         </w:rPr>
-        <w:t>Para analizar las combinaciones elegidas por los clientes, se crea una columna mas que concatena las elecciones, así:</w:t>
+        <w:t xml:space="preserve">Para analizar las combinaciones elegidas por los clientes, se crea una columna </w:t>
+      </w:r>
+      <w:proofErr w:type="spellStart"/>
+      <w:r>
+        <w:rPr>
+          <w:lang w:val="es-SV"/>
+        </w:rPr>
+        <w:t>mas</w:t>
+      </w:r>
+      <w:proofErr w:type="spellEnd"/>
+      <w:r>
+        <w:rPr>
+          <w:lang w:val="es-SV"/>
+        </w:rPr>
+        <w:t xml:space="preserve"> que concatena las elecciones, así:</w:t>
       </w:r>
     </w:p>
     <w:p>
@@ -2439,7 +2571,21 @@
         <w:rPr>
           <w:lang w:val="es-SV"/>
         </w:rPr>
-        <w:t>El Data Flow únicamente consiste en un Sort por ID, y la columna nueva combinación</w:t>
+        <w:t xml:space="preserve">El Data Flow únicamente consiste en un </w:t>
+      </w:r>
+      <w:proofErr w:type="spellStart"/>
+      <w:r>
+        <w:rPr>
+          <w:lang w:val="es-SV"/>
+        </w:rPr>
+        <w:t>Sort</w:t>
+      </w:r>
+      <w:proofErr w:type="spellEnd"/>
+      <w:r>
+        <w:rPr>
+          <w:lang w:val="es-SV"/>
+        </w:rPr>
+        <w:t xml:space="preserve"> por ID, y la columna nueva combinación</w:t>
       </w:r>
     </w:p>
     <w:p>
@@ -2953,19 +3099,7 @@
         <w:rPr>
           <w:lang w:val="es-SV"/>
         </w:rPr>
-        <w:t xml:space="preserve">Consta de </w:t>
-      </w:r>
-      <w:r>
-        <w:rPr>
-          <w:lang w:val="es-SV"/>
-        </w:rPr>
-        <w:t>430</w:t>
-      </w:r>
-      <w:r>
-        <w:rPr>
-          <w:lang w:val="es-SV"/>
-        </w:rPr>
-        <w:t xml:space="preserve"> clientes registrados</w:t>
+        <w:t>Consta de 430 clientes registrados</w:t>
       </w:r>
     </w:p>
     <w:p>
@@ -2983,19 +3117,7 @@
         <w:rPr>
           <w:lang w:val="es-SV"/>
         </w:rPr>
-        <w:t xml:space="preserve">Cada uno de los clientes hace una combinación completamente diferente, por lo cual hay </w:t>
-      </w:r>
-      <w:r>
-        <w:rPr>
-          <w:lang w:val="es-SV"/>
-        </w:rPr>
-        <w:t>43</w:t>
-      </w:r>
-      <w:r>
-        <w:rPr>
-          <w:lang w:val="es-SV"/>
-        </w:rPr>
-        <w:t>0 combinaciones actualmente.</w:t>
+        <w:t>Cada uno de los clientes hace una combinación completamente diferente, por lo cual hay 430 combinaciones actualmente.</w:t>
       </w:r>
     </w:p>
     <w:p>
@@ -3113,7 +3235,21 @@
         <w:rPr>
           <w:lang w:val="es-SV"/>
         </w:rPr>
-        <w:t xml:space="preserve">La Flor mas pedida es la Rosa con 347: </w:t>
+        <w:t xml:space="preserve">La Flor </w:t>
+      </w:r>
+      <w:proofErr w:type="spellStart"/>
+      <w:r>
+        <w:rPr>
+          <w:lang w:val="es-SV"/>
+        </w:rPr>
+        <w:t>mas</w:t>
+      </w:r>
+      <w:proofErr w:type="spellEnd"/>
+      <w:r>
+        <w:rPr>
+          <w:lang w:val="es-SV"/>
+        </w:rPr>
+        <w:t xml:space="preserve"> pedida es la Rosa con 347: </w:t>
       </w:r>
       <w:r>
         <w:rPr>
@@ -3250,7 +3386,21 @@
         <w:rPr>
           <w:lang w:val="es-SV"/>
         </w:rPr>
-        <w:t>Lirios es la flor mas pedida, con 2</w:t>
+        <w:t xml:space="preserve">Lirios es la flor </w:t>
+      </w:r>
+      <w:proofErr w:type="spellStart"/>
+      <w:r>
+        <w:rPr>
+          <w:lang w:val="es-SV"/>
+        </w:rPr>
+        <w:t>mas</w:t>
+      </w:r>
+      <w:proofErr w:type="spellEnd"/>
+      <w:r>
+        <w:rPr>
+          <w:lang w:val="es-SV"/>
+        </w:rPr>
+        <w:t xml:space="preserve"> pedida, con 2</w:t>
       </w:r>
       <w:r>
         <w:rPr>
@@ -3357,25 +3507,7 @@
         <w:rPr>
           <w:lang w:val="es-SV"/>
         </w:rPr>
-        <w:t xml:space="preserve">Consta de </w:t>
-      </w:r>
-      <w:r>
-        <w:rPr>
-          <w:lang w:val="es-SV"/>
-        </w:rPr>
-        <w:t>1550</w:t>
-      </w:r>
-      <w:r>
-        <w:rPr>
-          <w:lang w:val="es-SV"/>
-        </w:rPr>
-        <w:t xml:space="preserve"> clientes registrados</w:t>
-      </w:r>
-      <w:r>
-        <w:rPr>
-          <w:lang w:val="es-SV"/>
-        </w:rPr>
-        <w:t>.</w:t>
+        <w:t>Consta de 1550 clientes registrados.</w:t>
       </w:r>
     </w:p>
     <w:p>
@@ -3393,7 +3525,21 @@
         <w:rPr>
           <w:lang w:val="es-SV"/>
         </w:rPr>
-        <w:t xml:space="preserve">El listón es el producto mas pedido, pedido en el 63% de los casos </w:t>
+        <w:t xml:space="preserve">El listón es el producto </w:t>
+      </w:r>
+      <w:proofErr w:type="spellStart"/>
+      <w:r>
+        <w:rPr>
+          <w:lang w:val="es-SV"/>
+        </w:rPr>
+        <w:t>mas</w:t>
+      </w:r>
+      <w:proofErr w:type="spellEnd"/>
+      <w:r>
+        <w:rPr>
+          <w:lang w:val="es-SV"/>
+        </w:rPr>
+        <w:t xml:space="preserve"> pedido, pedido en el 63% de los casos </w:t>
       </w:r>
       <w:r>
         <w:rPr>
@@ -3451,7 +3597,21 @@
         <w:rPr>
           <w:lang w:val="es-SV"/>
         </w:rPr>
-        <w:t xml:space="preserve">La flor mas pedida es la Rosa con 945, siendo el 61% de los pedidos </w:t>
+        <w:t xml:space="preserve">La flor </w:t>
+      </w:r>
+      <w:proofErr w:type="spellStart"/>
+      <w:r>
+        <w:rPr>
+          <w:lang w:val="es-SV"/>
+        </w:rPr>
+        <w:t>mas</w:t>
+      </w:r>
+      <w:proofErr w:type="spellEnd"/>
+      <w:r>
+        <w:rPr>
+          <w:lang w:val="es-SV"/>
+        </w:rPr>
+        <w:t xml:space="preserve"> pedida es la Rosa con 945, siendo el 61% de los pedidos </w:t>
       </w:r>
       <w:r>
         <w:rPr>
@@ -3499,7 +3659,659 @@
         <w:rPr>
           <w:lang w:val="es-SV"/>
         </w:rPr>
-      </w:pPr>
+        <w:sectPr>
+          <w:pgSz w:w="12240" w:h="15840"/>
+          <w:pgMar w:top="1440" w:right="1440" w:bottom="1440" w:left="1440" w:header="720" w:footer="720" w:gutter="0"/>
+          <w:cols w:space="720"/>
+          <w:docGrid w:linePitch="360"/>
+        </w:sectPr>
+      </w:pPr>
+    </w:p>
+    <w:p>
+      <w:pPr>
+        <w:pStyle w:val="Ttulo1"/>
+        <w:rPr>
+          <w:lang w:val="es-SV"/>
+        </w:rPr>
+      </w:pPr>
+      <w:r>
+        <w:rPr>
+          <w:lang w:val="es-SV"/>
+        </w:rPr>
+        <w:lastRenderedPageBreak/>
+        <w:t>Ejercicio 3</w:t>
+      </w:r>
+      <w:r>
+        <w:rPr>
+          <w:lang w:val="es-SV"/>
+        </w:rPr>
+        <w:t xml:space="preserve">: Telefonía </w:t>
+      </w:r>
+      <w:proofErr w:type="spellStart"/>
+      <w:r>
+        <w:rPr>
+          <w:lang w:val="es-SV"/>
+        </w:rPr>
+        <w:t>FioDio</w:t>
+      </w:r>
+      <w:proofErr w:type="spellEnd"/>
+    </w:p>
+    <w:p>
+      <w:pPr>
+        <w:rPr>
+          <w:lang w:val="es-SV"/>
+        </w:rPr>
+      </w:pPr>
+      <w:r>
+        <w:rPr>
+          <w:lang w:val="es-SV"/>
+        </w:rPr>
+        <w:t>Se corre .</w:t>
+      </w:r>
+      <w:proofErr w:type="spellStart"/>
+      <w:r>
+        <w:rPr>
+          <w:lang w:val="es-SV"/>
+        </w:rPr>
+        <w:t>sql</w:t>
+      </w:r>
+      <w:proofErr w:type="spellEnd"/>
+      <w:r>
+        <w:rPr>
+          <w:lang w:val="es-SV"/>
+        </w:rPr>
+        <w:t xml:space="preserve"> </w:t>
+      </w:r>
+    </w:p>
+    <w:p>
+      <w:pPr>
+        <w:rPr>
+          <w:lang w:val="es-SV"/>
+        </w:rPr>
+      </w:pPr>
+      <w:r>
+        <w:rPr>
+          <w:noProof/>
+        </w:rPr>
+        <w:drawing>
+          <wp:inline distT="0" distB="0" distL="0" distR="0" wp14:anchorId="00C0CE0A" wp14:editId="360DB3D5">
+            <wp:extent cx="5943600" cy="6932930"/>
+            <wp:effectExtent l="0" t="0" r="0" b="1270"/>
+            <wp:docPr id="54" name="Imagen 54" descr="Interfaz de usuario gráfica, Texto, Aplicación&#10;&#10;Descripción generada automáticamente"/>
+            <wp:cNvGraphicFramePr>
+              <a:graphicFrameLocks xmlns:a="http://schemas.openxmlformats.org/drawingml/2006/main" noChangeAspect="1"/>
+            </wp:cNvGraphicFramePr>
+            <a:graphic xmlns:a="http://schemas.openxmlformats.org/drawingml/2006/main">
+              <a:graphicData uri="http://schemas.openxmlformats.org/drawingml/2006/picture">
+                <pic:pic xmlns:pic="http://schemas.openxmlformats.org/drawingml/2006/picture">
+                  <pic:nvPicPr>
+                    <pic:cNvPr id="54" name="Imagen 54" descr="Interfaz de usuario gráfica, Texto, Aplicación&#10;&#10;Descripción generada automáticamente"/>
+                    <pic:cNvPicPr/>
+                  </pic:nvPicPr>
+                  <pic:blipFill>
+                    <a:blip r:embed="rId54"/>
+                    <a:stretch>
+                      <a:fillRect/>
+                    </a:stretch>
+                  </pic:blipFill>
+                  <pic:spPr>
+                    <a:xfrm>
+                      <a:off x="0" y="0"/>
+                      <a:ext cx="5943600" cy="6932930"/>
+                    </a:xfrm>
+                    <a:prstGeom prst="rect">
+                      <a:avLst/>
+                    </a:prstGeom>
+                  </pic:spPr>
+                </pic:pic>
+              </a:graphicData>
+            </a:graphic>
+          </wp:inline>
+        </w:drawing>
+      </w:r>
+    </w:p>
+    <w:p>
+      <w:pPr>
+        <w:rPr>
+          <w:lang w:val="es-SV"/>
+        </w:rPr>
+      </w:pPr>
+      <w:r>
+        <w:rPr>
+          <w:lang w:val="es-SV"/>
+        </w:rPr>
+        <w:lastRenderedPageBreak/>
+        <w:t xml:space="preserve">Para implementar la BD de MySQL es necesario agregar unas líneas </w:t>
+      </w:r>
+      <w:r>
+        <w:rPr>
+          <w:noProof/>
+        </w:rPr>
+        <w:drawing>
+          <wp:inline distT="0" distB="0" distL="0" distR="0" wp14:anchorId="3BF40CDB" wp14:editId="7B673C6D">
+            <wp:extent cx="5943600" cy="3271520"/>
+            <wp:effectExtent l="0" t="0" r="0" b="5080"/>
+            <wp:docPr id="55" name="Imagen 55" descr="Interfaz de usuario gráfica, Texto, Aplicación&#10;&#10;Descripción generada automáticamente"/>
+            <wp:cNvGraphicFramePr>
+              <a:graphicFrameLocks xmlns:a="http://schemas.openxmlformats.org/drawingml/2006/main" noChangeAspect="1"/>
+            </wp:cNvGraphicFramePr>
+            <a:graphic xmlns:a="http://schemas.openxmlformats.org/drawingml/2006/main">
+              <a:graphicData uri="http://schemas.openxmlformats.org/drawingml/2006/picture">
+                <pic:pic xmlns:pic="http://schemas.openxmlformats.org/drawingml/2006/picture">
+                  <pic:nvPicPr>
+                    <pic:cNvPr id="55" name="Imagen 55" descr="Interfaz de usuario gráfica, Texto, Aplicación&#10;&#10;Descripción generada automáticamente"/>
+                    <pic:cNvPicPr/>
+                  </pic:nvPicPr>
+                  <pic:blipFill>
+                    <a:blip r:embed="rId55"/>
+                    <a:stretch>
+                      <a:fillRect/>
+                    </a:stretch>
+                  </pic:blipFill>
+                  <pic:spPr>
+                    <a:xfrm>
+                      <a:off x="0" y="0"/>
+                      <a:ext cx="5943600" cy="3271520"/>
+                    </a:xfrm>
+                    <a:prstGeom prst="rect">
+                      <a:avLst/>
+                    </a:prstGeom>
+                  </pic:spPr>
+                </pic:pic>
+              </a:graphicData>
+            </a:graphic>
+          </wp:inline>
+        </w:drawing>
+      </w:r>
+    </w:p>
+    <w:p>
+      <w:pPr>
+        <w:rPr>
+          <w:lang w:val="es-SV"/>
+        </w:rPr>
+      </w:pPr>
+      <w:r>
+        <w:rPr>
+          <w:lang w:val="es-SV"/>
+        </w:rPr>
+        <w:t xml:space="preserve">Se crea la </w:t>
+      </w:r>
+      <w:r>
+        <w:rPr>
+          <w:lang w:val="es-SV"/>
+        </w:rPr>
+        <w:t>conexión</w:t>
+      </w:r>
+      <w:r>
+        <w:rPr>
+          <w:lang w:val="es-SV"/>
+        </w:rPr>
+        <w:t xml:space="preserve"> d</w:t>
+      </w:r>
+      <w:r>
+        <w:rPr>
+          <w:lang w:val="es-SV"/>
+        </w:rPr>
+        <w:t xml:space="preserve">e MySQL desde SSIS </w:t>
+      </w:r>
+    </w:p>
+    <w:p>
+      <w:pPr>
+        <w:rPr>
+          <w:lang w:val="es-SV"/>
+        </w:rPr>
+      </w:pPr>
+      <w:r>
+        <w:rPr>
+          <w:noProof/>
+        </w:rPr>
+        <w:lastRenderedPageBreak/>
+        <w:drawing>
+          <wp:inline distT="0" distB="0" distL="0" distR="0" wp14:anchorId="4569DED0" wp14:editId="6291FABB">
+            <wp:extent cx="5943600" cy="5121910"/>
+            <wp:effectExtent l="0" t="0" r="0" b="2540"/>
+            <wp:docPr id="56" name="Imagen 56" descr="Interfaz de usuario gráfica, Aplicación&#10;&#10;Descripción generada automáticamente"/>
+            <wp:cNvGraphicFramePr>
+              <a:graphicFrameLocks xmlns:a="http://schemas.openxmlformats.org/drawingml/2006/main" noChangeAspect="1"/>
+            </wp:cNvGraphicFramePr>
+            <a:graphic xmlns:a="http://schemas.openxmlformats.org/drawingml/2006/main">
+              <a:graphicData uri="http://schemas.openxmlformats.org/drawingml/2006/picture">
+                <pic:pic xmlns:pic="http://schemas.openxmlformats.org/drawingml/2006/picture">
+                  <pic:nvPicPr>
+                    <pic:cNvPr id="56" name="Imagen 56" descr="Interfaz de usuario gráfica, Aplicación&#10;&#10;Descripción generada automáticamente"/>
+                    <pic:cNvPicPr/>
+                  </pic:nvPicPr>
+                  <pic:blipFill>
+                    <a:blip r:embed="rId56"/>
+                    <a:stretch>
+                      <a:fillRect/>
+                    </a:stretch>
+                  </pic:blipFill>
+                  <pic:spPr>
+                    <a:xfrm>
+                      <a:off x="0" y="0"/>
+                      <a:ext cx="5943600" cy="5121910"/>
+                    </a:xfrm>
+                    <a:prstGeom prst="rect">
+                      <a:avLst/>
+                    </a:prstGeom>
+                  </pic:spPr>
+                </pic:pic>
+              </a:graphicData>
+            </a:graphic>
+          </wp:inline>
+        </w:drawing>
+      </w:r>
+    </w:p>
+    <w:p>
+      <w:pPr>
+        <w:rPr>
+          <w:lang w:val="es-SV"/>
+        </w:rPr>
+      </w:pPr>
+      <w:r>
+        <w:rPr>
+          <w:lang w:val="es-SV"/>
+        </w:rPr>
+        <w:t>Se configura destino</w:t>
+      </w:r>
+    </w:p>
+    <w:p>
+      <w:pPr>
+        <w:rPr>
+          <w:lang w:val="es-SV"/>
+        </w:rPr>
+      </w:pPr>
+      <w:r>
+        <w:rPr>
+          <w:noProof/>
+        </w:rPr>
+        <w:lastRenderedPageBreak/>
+        <w:drawing>
+          <wp:inline distT="0" distB="0" distL="0" distR="0" wp14:anchorId="585DB752" wp14:editId="1C7E0C87">
+            <wp:extent cx="5943600" cy="5073650"/>
+            <wp:effectExtent l="0" t="0" r="0" b="0"/>
+            <wp:docPr id="57" name="Imagen 57" descr="Interfaz de usuario gráfica, Texto, Aplicación, Correo electrónico&#10;&#10;Descripción generada automáticamente"/>
+            <wp:cNvGraphicFramePr>
+              <a:graphicFrameLocks xmlns:a="http://schemas.openxmlformats.org/drawingml/2006/main" noChangeAspect="1"/>
+            </wp:cNvGraphicFramePr>
+            <a:graphic xmlns:a="http://schemas.openxmlformats.org/drawingml/2006/main">
+              <a:graphicData uri="http://schemas.openxmlformats.org/drawingml/2006/picture">
+                <pic:pic xmlns:pic="http://schemas.openxmlformats.org/drawingml/2006/picture">
+                  <pic:nvPicPr>
+                    <pic:cNvPr id="57" name="Imagen 57" descr="Interfaz de usuario gráfica, Texto, Aplicación, Correo electrónico&#10;&#10;Descripción generada automáticamente"/>
+                    <pic:cNvPicPr/>
+                  </pic:nvPicPr>
+                  <pic:blipFill>
+                    <a:blip r:embed="rId57"/>
+                    <a:stretch>
+                      <a:fillRect/>
+                    </a:stretch>
+                  </pic:blipFill>
+                  <pic:spPr>
+                    <a:xfrm>
+                      <a:off x="0" y="0"/>
+                      <a:ext cx="5943600" cy="5073650"/>
+                    </a:xfrm>
+                    <a:prstGeom prst="rect">
+                      <a:avLst/>
+                    </a:prstGeom>
+                  </pic:spPr>
+                </pic:pic>
+              </a:graphicData>
+            </a:graphic>
+          </wp:inline>
+        </w:drawing>
+      </w:r>
+    </w:p>
+    <w:p>
+      <w:pPr>
+        <w:rPr>
+          <w:lang w:val="es-SV"/>
+        </w:rPr>
+      </w:pPr>
+      <w:r>
+        <w:rPr>
+          <w:noProof/>
+        </w:rPr>
+        <w:drawing>
+          <wp:inline distT="0" distB="0" distL="0" distR="0" wp14:anchorId="24360130" wp14:editId="0CDBB150">
+            <wp:extent cx="4105275" cy="2419350"/>
+            <wp:effectExtent l="0" t="0" r="9525" b="0"/>
+            <wp:docPr id="44" name="Imagen 44" descr="Texto&#10;&#10;Descripción generada automáticamente"/>
+            <wp:cNvGraphicFramePr>
+              <a:graphicFrameLocks xmlns:a="http://schemas.openxmlformats.org/drawingml/2006/main" noChangeAspect="1"/>
+            </wp:cNvGraphicFramePr>
+            <a:graphic xmlns:a="http://schemas.openxmlformats.org/drawingml/2006/main">
+              <a:graphicData uri="http://schemas.openxmlformats.org/drawingml/2006/picture">
+                <pic:pic xmlns:pic="http://schemas.openxmlformats.org/drawingml/2006/picture">
+                  <pic:nvPicPr>
+                    <pic:cNvPr id="44" name="Imagen 44" descr="Texto&#10;&#10;Descripción generada automáticamente"/>
+                    <pic:cNvPicPr/>
+                  </pic:nvPicPr>
+                  <pic:blipFill>
+                    <a:blip r:embed="rId58"/>
+                    <a:stretch>
+                      <a:fillRect/>
+                    </a:stretch>
+                  </pic:blipFill>
+                  <pic:spPr>
+                    <a:xfrm>
+                      <a:off x="0" y="0"/>
+                      <a:ext cx="4105275" cy="2419350"/>
+                    </a:xfrm>
+                    <a:prstGeom prst="rect">
+                      <a:avLst/>
+                    </a:prstGeom>
+                  </pic:spPr>
+                </pic:pic>
+              </a:graphicData>
+            </a:graphic>
+          </wp:inline>
+        </w:drawing>
+      </w:r>
+    </w:p>
+    <w:p>
+      <w:pPr>
+        <w:rPr>
+          <w:lang w:val="es-SV"/>
+        </w:rPr>
+      </w:pPr>
+      <w:r>
+        <w:rPr>
+          <w:lang w:val="es-SV"/>
+        </w:rPr>
+        <w:t>Como resultado, nos queda el primer paso del caso</w:t>
+      </w:r>
+    </w:p>
+    <w:p>
+      <w:pPr>
+        <w:rPr>
+          <w:lang w:val="es-SV"/>
+        </w:rPr>
+      </w:pPr>
+      <w:r>
+        <w:rPr>
+          <w:noProof/>
+        </w:rPr>
+        <w:lastRenderedPageBreak/>
+        <w:drawing>
+          <wp:inline distT="0" distB="0" distL="0" distR="0" wp14:anchorId="0A48615E" wp14:editId="15CBF877">
+            <wp:extent cx="2647950" cy="1866900"/>
+            <wp:effectExtent l="0" t="0" r="0" b="0"/>
+            <wp:docPr id="59" name="Imagen 59" descr="Interfaz de usuario gráfica, Escala de tiempo&#10;&#10;Descripción generada automáticamente con confianza media"/>
+            <wp:cNvGraphicFramePr>
+              <a:graphicFrameLocks xmlns:a="http://schemas.openxmlformats.org/drawingml/2006/main" noChangeAspect="1"/>
+            </wp:cNvGraphicFramePr>
+            <a:graphic xmlns:a="http://schemas.openxmlformats.org/drawingml/2006/main">
+              <a:graphicData uri="http://schemas.openxmlformats.org/drawingml/2006/picture">
+                <pic:pic xmlns:pic="http://schemas.openxmlformats.org/drawingml/2006/picture">
+                  <pic:nvPicPr>
+                    <pic:cNvPr id="59" name="Imagen 59" descr="Interfaz de usuario gráfica, Escala de tiempo&#10;&#10;Descripción generada automáticamente con confianza media"/>
+                    <pic:cNvPicPr/>
+                  </pic:nvPicPr>
+                  <pic:blipFill>
+                    <a:blip r:embed="rId59"/>
+                    <a:stretch>
+                      <a:fillRect/>
+                    </a:stretch>
+                  </pic:blipFill>
+                  <pic:spPr>
+                    <a:xfrm>
+                      <a:off x="0" y="0"/>
+                      <a:ext cx="2647950" cy="1866900"/>
+                    </a:xfrm>
+                    <a:prstGeom prst="rect">
+                      <a:avLst/>
+                    </a:prstGeom>
+                  </pic:spPr>
+                </pic:pic>
+              </a:graphicData>
+            </a:graphic>
+          </wp:inline>
+        </w:drawing>
+      </w:r>
+    </w:p>
+    <w:p>
+      <w:pPr>
+        <w:rPr>
+          <w:lang w:val="es-SV"/>
+        </w:rPr>
+      </w:pPr>
+      <w:r>
+        <w:rPr>
+          <w:lang w:val="es-SV"/>
+        </w:rPr>
+        <w:t>Se establece conexión a la BD de SQL Server</w:t>
+      </w:r>
+    </w:p>
+    <w:p>
+      <w:pPr>
+        <w:rPr>
+          <w:lang w:val="es-SV"/>
+        </w:rPr>
+      </w:pPr>
+      <w:r>
+        <w:rPr>
+          <w:noProof/>
+        </w:rPr>
+        <w:drawing>
+          <wp:inline distT="0" distB="0" distL="0" distR="0" wp14:anchorId="62534FA8" wp14:editId="205A38A5">
+            <wp:extent cx="5943600" cy="5745480"/>
+            <wp:effectExtent l="0" t="0" r="0" b="7620"/>
+            <wp:docPr id="60" name="Imagen 60" descr="Interfaz de usuario gráfica, Aplicación&#10;&#10;Descripción generada automáticamente"/>
+            <wp:cNvGraphicFramePr>
+              <a:graphicFrameLocks xmlns:a="http://schemas.openxmlformats.org/drawingml/2006/main" noChangeAspect="1"/>
+            </wp:cNvGraphicFramePr>
+            <a:graphic xmlns:a="http://schemas.openxmlformats.org/drawingml/2006/main">
+              <a:graphicData uri="http://schemas.openxmlformats.org/drawingml/2006/picture">
+                <pic:pic xmlns:pic="http://schemas.openxmlformats.org/drawingml/2006/picture">
+                  <pic:nvPicPr>
+                    <pic:cNvPr id="60" name="Imagen 60" descr="Interfaz de usuario gráfica, Aplicación&#10;&#10;Descripción generada automáticamente"/>
+                    <pic:cNvPicPr/>
+                  </pic:nvPicPr>
+                  <pic:blipFill>
+                    <a:blip r:embed="rId60"/>
+                    <a:stretch>
+                      <a:fillRect/>
+                    </a:stretch>
+                  </pic:blipFill>
+                  <pic:spPr>
+                    <a:xfrm>
+                      <a:off x="0" y="0"/>
+                      <a:ext cx="5943600" cy="5745480"/>
+                    </a:xfrm>
+                    <a:prstGeom prst="rect">
+                      <a:avLst/>
+                    </a:prstGeom>
+                  </pic:spPr>
+                </pic:pic>
+              </a:graphicData>
+            </a:graphic>
+          </wp:inline>
+        </w:drawing>
+      </w:r>
+    </w:p>
+    <w:p>
+      <w:pPr>
+        <w:rPr>
+          <w:lang w:val="es-SV"/>
+        </w:rPr>
+      </w:pPr>
+      <w:r>
+        <w:rPr>
+          <w:lang w:val="es-SV"/>
+        </w:rPr>
+        <w:lastRenderedPageBreak/>
+        <w:t>Tipos de cliente</w:t>
+      </w:r>
+    </w:p>
+    <w:p>
+      <w:pPr>
+        <w:rPr>
+          <w:lang w:val="es-SV"/>
+        </w:rPr>
+      </w:pPr>
+      <w:r>
+        <w:rPr>
+          <w:noProof/>
+        </w:rPr>
+        <w:drawing>
+          <wp:inline distT="0" distB="0" distL="0" distR="0" wp14:anchorId="7848E484" wp14:editId="1F738980">
+            <wp:extent cx="3533775" cy="2019300"/>
+            <wp:effectExtent l="0" t="0" r="9525" b="0"/>
+            <wp:docPr id="61" name="Imagen 61" descr="Interfaz de usuario gráfica, Texto, Aplicación, Tabla&#10;&#10;Descripción generada automáticamente"/>
+            <wp:cNvGraphicFramePr>
+              <a:graphicFrameLocks xmlns:a="http://schemas.openxmlformats.org/drawingml/2006/main" noChangeAspect="1"/>
+            </wp:cNvGraphicFramePr>
+            <a:graphic xmlns:a="http://schemas.openxmlformats.org/drawingml/2006/main">
+              <a:graphicData uri="http://schemas.openxmlformats.org/drawingml/2006/picture">
+                <pic:pic xmlns:pic="http://schemas.openxmlformats.org/drawingml/2006/picture">
+                  <pic:nvPicPr>
+                    <pic:cNvPr id="61" name="Imagen 61" descr="Interfaz de usuario gráfica, Texto, Aplicación, Tabla&#10;&#10;Descripción generada automáticamente"/>
+                    <pic:cNvPicPr/>
+                  </pic:nvPicPr>
+                  <pic:blipFill>
+                    <a:blip r:embed="rId61"/>
+                    <a:stretch>
+                      <a:fillRect/>
+                    </a:stretch>
+                  </pic:blipFill>
+                  <pic:spPr>
+                    <a:xfrm>
+                      <a:off x="0" y="0"/>
+                      <a:ext cx="3533775" cy="2019300"/>
+                    </a:xfrm>
+                    <a:prstGeom prst="rect">
+                      <a:avLst/>
+                    </a:prstGeom>
+                  </pic:spPr>
+                </pic:pic>
+              </a:graphicData>
+            </a:graphic>
+          </wp:inline>
+        </w:drawing>
+      </w:r>
+    </w:p>
+    <w:p>
+      <w:pPr>
+        <w:rPr>
+          <w:lang w:val="es-SV"/>
+        </w:rPr>
+      </w:pPr>
+      <w:r>
+        <w:rPr>
+          <w:lang w:val="es-SV"/>
+        </w:rPr>
+        <w:t>Split de datos</w:t>
+      </w:r>
+    </w:p>
+    <w:p>
+      <w:pPr>
+        <w:rPr>
+          <w:lang w:val="es-SV"/>
+        </w:rPr>
+      </w:pPr>
+      <w:r>
+        <w:rPr>
+          <w:noProof/>
+        </w:rPr>
+        <w:drawing>
+          <wp:inline distT="0" distB="0" distL="0" distR="0" wp14:anchorId="28B5FA27" wp14:editId="684A8401">
+            <wp:extent cx="5238750" cy="1362075"/>
+            <wp:effectExtent l="0" t="0" r="0" b="9525"/>
+            <wp:docPr id="49" name="Imagen 49" descr="Interfaz de usuario gráfica, Tabla&#10;&#10;Descripción generada automáticamente"/>
+            <wp:cNvGraphicFramePr>
+              <a:graphicFrameLocks xmlns:a="http://schemas.openxmlformats.org/drawingml/2006/main" noChangeAspect="1"/>
+            </wp:cNvGraphicFramePr>
+            <a:graphic xmlns:a="http://schemas.openxmlformats.org/drawingml/2006/main">
+              <a:graphicData uri="http://schemas.openxmlformats.org/drawingml/2006/picture">
+                <pic:pic xmlns:pic="http://schemas.openxmlformats.org/drawingml/2006/picture">
+                  <pic:nvPicPr>
+                    <pic:cNvPr id="49" name="Imagen 49" descr="Interfaz de usuario gráfica, Tabla&#10;&#10;Descripción generada automáticamente"/>
+                    <pic:cNvPicPr/>
+                  </pic:nvPicPr>
+                  <pic:blipFill>
+                    <a:blip r:embed="rId62"/>
+                    <a:stretch>
+                      <a:fillRect/>
+                    </a:stretch>
+                  </pic:blipFill>
+                  <pic:spPr>
+                    <a:xfrm>
+                      <a:off x="0" y="0"/>
+                      <a:ext cx="5238750" cy="1362075"/>
+                    </a:xfrm>
+                    <a:prstGeom prst="rect">
+                      <a:avLst/>
+                    </a:prstGeom>
+                  </pic:spPr>
+                </pic:pic>
+              </a:graphicData>
+            </a:graphic>
+          </wp:inline>
+        </w:drawing>
+      </w:r>
+    </w:p>
+    <w:p>
+      <w:pPr>
+        <w:rPr>
+          <w:lang w:val="es-SV"/>
+        </w:rPr>
+      </w:pPr>
+      <w:r>
+        <w:rPr>
+          <w:lang w:val="es-SV"/>
+        </w:rPr>
+        <w:t>Se ejecuta</w:t>
+      </w:r>
+    </w:p>
+    <w:p>
+      <w:pPr>
+        <w:rPr>
+          <w:lang w:val="es-SV"/>
+        </w:rPr>
+      </w:pPr>
+      <w:r>
+        <w:rPr>
+          <w:noProof/>
+        </w:rPr>
+        <w:drawing>
+          <wp:inline distT="0" distB="0" distL="0" distR="0" wp14:anchorId="6E67CBBF" wp14:editId="1ADE082B">
+            <wp:extent cx="5943600" cy="3006090"/>
+            <wp:effectExtent l="0" t="0" r="0" b="3810"/>
+            <wp:docPr id="43" name="Imagen 43" descr="Diagrama&#10;&#10;Descripción generada automáticamente"/>
+            <wp:cNvGraphicFramePr>
+              <a:graphicFrameLocks xmlns:a="http://schemas.openxmlformats.org/drawingml/2006/main" noChangeAspect="1"/>
+            </wp:cNvGraphicFramePr>
+            <a:graphic xmlns:a="http://schemas.openxmlformats.org/drawingml/2006/main">
+              <a:graphicData uri="http://schemas.openxmlformats.org/drawingml/2006/picture">
+                <pic:pic xmlns:pic="http://schemas.openxmlformats.org/drawingml/2006/picture">
+                  <pic:nvPicPr>
+                    <pic:cNvPr id="43" name="Imagen 43" descr="Diagrama&#10;&#10;Descripción generada automáticamente"/>
+                    <pic:cNvPicPr/>
+                  </pic:nvPicPr>
+                  <pic:blipFill>
+                    <a:blip r:embed="rId63"/>
+                    <a:stretch>
+                      <a:fillRect/>
+                    </a:stretch>
+                  </pic:blipFill>
+                  <pic:spPr>
+                    <a:xfrm>
+                      <a:off x="0" y="0"/>
+                      <a:ext cx="5943600" cy="3006090"/>
+                    </a:xfrm>
+                    <a:prstGeom prst="rect">
+                      <a:avLst/>
+                    </a:prstGeom>
+                  </pic:spPr>
+                </pic:pic>
+              </a:graphicData>
+            </a:graphic>
+          </wp:inline>
+        </w:drawing>
+      </w:r>
     </w:p>
     <w:p>
       <w:pPr>
@@ -4230,9 +5042,31 @@
     <w:name w:val="Normal"/>
     <w:qFormat/>
   </w:style>
+  <w:style w:type="paragraph" w:styleId="Ttulo1">
+    <w:name w:val="heading 1"/>
+    <w:basedOn w:val="Normal"/>
+    <w:next w:val="Normal"/>
+    <w:link w:val="Ttulo1Car"/>
+    <w:uiPriority w:val="9"/>
+    <w:qFormat/>
+    <w:rsid w:val="00904507"/>
+    <w:pPr>
+      <w:keepNext/>
+      <w:keepLines/>
+      <w:spacing w:before="240" w:after="0"/>
+      <w:outlineLvl w:val="0"/>
+    </w:pPr>
+    <w:rPr>
+      <w:rFonts w:asciiTheme="majorHAnsi" w:eastAsiaTheme="majorEastAsia" w:hAnsiTheme="majorHAnsi" w:cstheme="majorBidi"/>
+      <w:color w:val="2F5496" w:themeColor="accent1" w:themeShade="BF"/>
+      <w:sz w:val="32"/>
+      <w:szCs w:val="32"/>
+    </w:rPr>
+  </w:style>
   <w:style w:type="character" w:default="1" w:styleId="Fuentedeprrafopredeter">
     <w:name w:val="Default Paragraph Font"/>
     <w:uiPriority w:val="1"/>
+    <w:semiHidden/>
     <w:unhideWhenUsed/>
   </w:style>
   <w:style w:type="table" w:default="1" w:styleId="Tablanormal">
@@ -4285,6 +5119,19 @@
         <w:insideV w:val="single" w:sz="4" w:space="0" w:color="auto"/>
       </w:tblBorders>
     </w:tblPr>
+  </w:style>
+  <w:style w:type="character" w:customStyle="1" w:styleId="Ttulo1Car">
+    <w:name w:val="Título 1 Car"/>
+    <w:basedOn w:val="Fuentedeprrafopredeter"/>
+    <w:link w:val="Ttulo1"/>
+    <w:uiPriority w:val="9"/>
+    <w:rsid w:val="00904507"/>
+    <w:rPr>
+      <w:rFonts w:asciiTheme="majorHAnsi" w:eastAsiaTheme="majorEastAsia" w:hAnsiTheme="majorHAnsi" w:cstheme="majorBidi"/>
+      <w:color w:val="2F5496" w:themeColor="accent1" w:themeShade="BF"/>
+      <w:sz w:val="32"/>
+      <w:szCs w:val="32"/>
+    </w:rPr>
   </w:style>
 </w:styles>
 </file>

</xml_diff>